<commit_message>
finalized testing for Redis Chroma
</commit_message>
<xml_diff>
--- a/Query Responses.docx
+++ b/Query Responses.docx
@@ -7988,11 +7988,3254 @@
     </w:p>
     <w:p>
       <w:pPr>
+        <w:shd w:val="clear" w:color="auto" w:fill="FFFFFF"/>
+        <w:tabs>
+          <w:tab w:val="left" w:pos="916"/>
+          <w:tab w:val="left" w:pos="1832"/>
+          <w:tab w:val="left" w:pos="2748"/>
+          <w:tab w:val="left" w:pos="3664"/>
+          <w:tab w:val="left" w:pos="4580"/>
+          <w:tab w:val="left" w:pos="5496"/>
+          <w:tab w:val="left" w:pos="6412"/>
+          <w:tab w:val="left" w:pos="7328"/>
+          <w:tab w:val="left" w:pos="8244"/>
+          <w:tab w:val="left" w:pos="9160"/>
+          <w:tab w:val="left" w:pos="10076"/>
+          <w:tab w:val="left" w:pos="10992"/>
+          <w:tab w:val="left" w:pos="11908"/>
+          <w:tab w:val="left" w:pos="12824"/>
+          <w:tab w:val="left" w:pos="13740"/>
+          <w:tab w:val="left" w:pos="14656"/>
+        </w:tabs>
+        <w:wordWrap w:val="0"/>
+        <w:spacing w:after="0" w:line="240" w:lineRule="auto"/>
+        <w:rPr>
+          <w:rFonts w:ascii="var(--jp-code-font-family)" w:eastAsia="Times New Roman" w:hAnsi="var(--jp-code-font-family)" w:cs="Courier New"/>
+          <w:kern w:val="0"/>
+          <w:sz w:val="20"/>
+          <w:szCs w:val="20"/>
+          <w14:ligatures w14:val="none"/>
+        </w:rPr>
+      </w:pPr>
+    </w:p>
+    <w:p>
+      <w:pPr>
         <w:rPr>
           <w:b/>
           <w:bCs/>
         </w:rPr>
       </w:pPr>
+      <w:r>
+        <w:rPr>
+          <w:b/>
+          <w:bCs/>
+        </w:rPr>
+        <w:t>(1,1,2):</w:t>
+      </w:r>
+    </w:p>
+    <w:p>
+      <w:pPr>
+        <w:shd w:val="clear" w:color="auto" w:fill="FFFFFF"/>
+        <w:tabs>
+          <w:tab w:val="left" w:pos="916"/>
+          <w:tab w:val="left" w:pos="1832"/>
+          <w:tab w:val="left" w:pos="2748"/>
+          <w:tab w:val="left" w:pos="3664"/>
+          <w:tab w:val="left" w:pos="4580"/>
+          <w:tab w:val="left" w:pos="5496"/>
+          <w:tab w:val="left" w:pos="6412"/>
+          <w:tab w:val="left" w:pos="7328"/>
+          <w:tab w:val="left" w:pos="8244"/>
+          <w:tab w:val="left" w:pos="9160"/>
+          <w:tab w:val="left" w:pos="10076"/>
+          <w:tab w:val="left" w:pos="10992"/>
+          <w:tab w:val="left" w:pos="11908"/>
+          <w:tab w:val="left" w:pos="12824"/>
+          <w:tab w:val="left" w:pos="13740"/>
+          <w:tab w:val="left" w:pos="14656"/>
+        </w:tabs>
+        <w:wordWrap w:val="0"/>
+        <w:spacing w:after="0" w:line="240" w:lineRule="auto"/>
+        <w:rPr>
+          <w:rFonts w:ascii="var(--jp-code-font-family)" w:eastAsia="Times New Roman" w:hAnsi="var(--jp-code-font-family)" w:cs="Courier New"/>
+          <w:kern w:val="0"/>
+          <w:sz w:val="20"/>
+          <w:szCs w:val="20"/>
+          <w14:ligatures w14:val="none"/>
+        </w:rPr>
+      </w:pPr>
+      <w:r>
+        <w:rPr>
+          <w:rFonts w:ascii="var(--jp-code-font-family)" w:eastAsia="Times New Roman" w:hAnsi="var(--jp-code-font-family)" w:cs="Courier New"/>
+          <w:kern w:val="0"/>
+          <w:sz w:val="20"/>
+          <w:szCs w:val="20"/>
+          <w14:ligatures w14:val="none"/>
+        </w:rPr>
+        <w:t>I'd be happy to explain what an AVL tree is in the context of data structures.</w:t>
+      </w:r>
+    </w:p>
+    <w:p>
+      <w:pPr>
+        <w:shd w:val="clear" w:color="auto" w:fill="FFFFFF"/>
+        <w:tabs>
+          <w:tab w:val="left" w:pos="916"/>
+          <w:tab w:val="left" w:pos="1832"/>
+          <w:tab w:val="left" w:pos="2748"/>
+          <w:tab w:val="left" w:pos="3664"/>
+          <w:tab w:val="left" w:pos="4580"/>
+          <w:tab w:val="left" w:pos="5496"/>
+          <w:tab w:val="left" w:pos="6412"/>
+          <w:tab w:val="left" w:pos="7328"/>
+          <w:tab w:val="left" w:pos="8244"/>
+          <w:tab w:val="left" w:pos="9160"/>
+          <w:tab w:val="left" w:pos="10076"/>
+          <w:tab w:val="left" w:pos="10992"/>
+          <w:tab w:val="left" w:pos="11908"/>
+          <w:tab w:val="left" w:pos="12824"/>
+          <w:tab w:val="left" w:pos="13740"/>
+          <w:tab w:val="left" w:pos="14656"/>
+        </w:tabs>
+        <w:wordWrap w:val="0"/>
+        <w:spacing w:after="0" w:line="240" w:lineRule="auto"/>
+        <w:rPr>
+          <w:rFonts w:ascii="var(--jp-code-font-family)" w:eastAsia="Times New Roman" w:hAnsi="var(--jp-code-font-family)" w:cs="Courier New"/>
+          <w:kern w:val="0"/>
+          <w:sz w:val="20"/>
+          <w:szCs w:val="20"/>
+          <w14:ligatures w14:val="none"/>
+        </w:rPr>
+      </w:pPr>
+    </w:p>
+    <w:p>
+      <w:pPr>
+        <w:shd w:val="clear" w:color="auto" w:fill="FFFFFF"/>
+        <w:tabs>
+          <w:tab w:val="left" w:pos="916"/>
+          <w:tab w:val="left" w:pos="1832"/>
+          <w:tab w:val="left" w:pos="2748"/>
+          <w:tab w:val="left" w:pos="3664"/>
+          <w:tab w:val="left" w:pos="4580"/>
+          <w:tab w:val="left" w:pos="5496"/>
+          <w:tab w:val="left" w:pos="6412"/>
+          <w:tab w:val="left" w:pos="7328"/>
+          <w:tab w:val="left" w:pos="8244"/>
+          <w:tab w:val="left" w:pos="9160"/>
+          <w:tab w:val="left" w:pos="10076"/>
+          <w:tab w:val="left" w:pos="10992"/>
+          <w:tab w:val="left" w:pos="11908"/>
+          <w:tab w:val="left" w:pos="12824"/>
+          <w:tab w:val="left" w:pos="13740"/>
+          <w:tab w:val="left" w:pos="14656"/>
+        </w:tabs>
+        <w:wordWrap w:val="0"/>
+        <w:spacing w:after="0" w:line="240" w:lineRule="auto"/>
+        <w:rPr>
+          <w:rFonts w:ascii="var(--jp-code-font-family)" w:eastAsia="Times New Roman" w:hAnsi="var(--jp-code-font-family)" w:cs="Courier New"/>
+          <w:kern w:val="0"/>
+          <w:sz w:val="20"/>
+          <w:szCs w:val="20"/>
+          <w14:ligatures w14:val="none"/>
+        </w:rPr>
+      </w:pPr>
+      <w:r>
+        <w:rPr>
+          <w:rFonts w:ascii="var(--jp-code-font-family)" w:eastAsia="Times New Roman" w:hAnsi="var(--jp-code-font-family)" w:cs="Courier New"/>
+          <w:kern w:val="0"/>
+          <w:sz w:val="20"/>
+          <w:szCs w:val="20"/>
+          <w14:ligatures w14:val="none"/>
+        </w:rPr>
+        <w:t>An AVL (Adelson-</w:t>
+      </w:r>
+      <w:proofErr w:type="spellStart"/>
+      <w:r>
+        <w:rPr>
+          <w:rFonts w:ascii="var(--jp-code-font-family)" w:eastAsia="Times New Roman" w:hAnsi="var(--jp-code-font-family)" w:cs="Courier New"/>
+          <w:kern w:val="0"/>
+          <w:sz w:val="20"/>
+          <w:szCs w:val="20"/>
+          <w14:ligatures w14:val="none"/>
+        </w:rPr>
+        <w:t>Velskii</w:t>
+      </w:r>
+      <w:proofErr w:type="spellEnd"/>
+      <w:r>
+        <w:rPr>
+          <w:rFonts w:ascii="var(--jp-code-font-family)" w:eastAsia="Times New Roman" w:hAnsi="var(--jp-code-font-family)" w:cs="Courier New"/>
+          <w:kern w:val="0"/>
+          <w:sz w:val="20"/>
+          <w:szCs w:val="20"/>
+          <w14:ligatures w14:val="none"/>
+        </w:rPr>
+        <w:t xml:space="preserve"> and Landis) tree is a self-balancing binary search tree data structure. It is named after its creators, Rudolf Adelson-</w:t>
+      </w:r>
+      <w:proofErr w:type="spellStart"/>
+      <w:r>
+        <w:rPr>
+          <w:rFonts w:ascii="var(--jp-code-font-family)" w:eastAsia="Times New Roman" w:hAnsi="var(--jp-code-font-family)" w:cs="Courier New"/>
+          <w:kern w:val="0"/>
+          <w:sz w:val="20"/>
+          <w:szCs w:val="20"/>
+          <w14:ligatures w14:val="none"/>
+        </w:rPr>
+        <w:t>Velskii</w:t>
+      </w:r>
+      <w:proofErr w:type="spellEnd"/>
+      <w:r>
+        <w:rPr>
+          <w:rFonts w:ascii="var(--jp-code-font-family)" w:eastAsia="Times New Roman" w:hAnsi="var(--jp-code-font-family)" w:cs="Courier New"/>
+          <w:kern w:val="0"/>
+          <w:sz w:val="20"/>
+          <w:szCs w:val="20"/>
+          <w14:ligatures w14:val="none"/>
+        </w:rPr>
+        <w:t xml:space="preserve"> and Eugene Landis, who introduced it in 1962.</w:t>
+      </w:r>
+    </w:p>
+    <w:p>
+      <w:pPr>
+        <w:shd w:val="clear" w:color="auto" w:fill="FFFFFF"/>
+        <w:tabs>
+          <w:tab w:val="left" w:pos="916"/>
+          <w:tab w:val="left" w:pos="1832"/>
+          <w:tab w:val="left" w:pos="2748"/>
+          <w:tab w:val="left" w:pos="3664"/>
+          <w:tab w:val="left" w:pos="4580"/>
+          <w:tab w:val="left" w:pos="5496"/>
+          <w:tab w:val="left" w:pos="6412"/>
+          <w:tab w:val="left" w:pos="7328"/>
+          <w:tab w:val="left" w:pos="8244"/>
+          <w:tab w:val="left" w:pos="9160"/>
+          <w:tab w:val="left" w:pos="10076"/>
+          <w:tab w:val="left" w:pos="10992"/>
+          <w:tab w:val="left" w:pos="11908"/>
+          <w:tab w:val="left" w:pos="12824"/>
+          <w:tab w:val="left" w:pos="13740"/>
+          <w:tab w:val="left" w:pos="14656"/>
+        </w:tabs>
+        <w:wordWrap w:val="0"/>
+        <w:spacing w:after="0" w:line="240" w:lineRule="auto"/>
+        <w:rPr>
+          <w:rFonts w:ascii="var(--jp-code-font-family)" w:eastAsia="Times New Roman" w:hAnsi="var(--jp-code-font-family)" w:cs="Courier New"/>
+          <w:kern w:val="0"/>
+          <w:sz w:val="20"/>
+          <w:szCs w:val="20"/>
+          <w14:ligatures w14:val="none"/>
+        </w:rPr>
+      </w:pPr>
+    </w:p>
+    <w:p>
+      <w:pPr>
+        <w:shd w:val="clear" w:color="auto" w:fill="FFFFFF"/>
+        <w:tabs>
+          <w:tab w:val="left" w:pos="916"/>
+          <w:tab w:val="left" w:pos="1832"/>
+          <w:tab w:val="left" w:pos="2748"/>
+          <w:tab w:val="left" w:pos="3664"/>
+          <w:tab w:val="left" w:pos="4580"/>
+          <w:tab w:val="left" w:pos="5496"/>
+          <w:tab w:val="left" w:pos="6412"/>
+          <w:tab w:val="left" w:pos="7328"/>
+          <w:tab w:val="left" w:pos="8244"/>
+          <w:tab w:val="left" w:pos="9160"/>
+          <w:tab w:val="left" w:pos="10076"/>
+          <w:tab w:val="left" w:pos="10992"/>
+          <w:tab w:val="left" w:pos="11908"/>
+          <w:tab w:val="left" w:pos="12824"/>
+          <w:tab w:val="left" w:pos="13740"/>
+          <w:tab w:val="left" w:pos="14656"/>
+        </w:tabs>
+        <w:wordWrap w:val="0"/>
+        <w:spacing w:after="0" w:line="240" w:lineRule="auto"/>
+        <w:rPr>
+          <w:rFonts w:ascii="var(--jp-code-font-family)" w:eastAsia="Times New Roman" w:hAnsi="var(--jp-code-font-family)" w:cs="Courier New"/>
+          <w:kern w:val="0"/>
+          <w:sz w:val="20"/>
+          <w:szCs w:val="20"/>
+          <w14:ligatures w14:val="none"/>
+        </w:rPr>
+      </w:pPr>
+      <w:r>
+        <w:rPr>
+          <w:rFonts w:ascii="var(--jp-code-font-family)" w:eastAsia="Times New Roman" w:hAnsi="var(--jp-code-font-family)" w:cs="Courier New"/>
+          <w:kern w:val="0"/>
+          <w:sz w:val="20"/>
+          <w:szCs w:val="20"/>
+          <w14:ligatures w14:val="none"/>
+        </w:rPr>
+        <w:t>AVL trees are designed to maintain the balance between the height of the left and right subtrees of any node in the tree. This balance is achieved by rotating nodes when a node becomes unbalanced due to insertions or deletions. The rotations ensure that the tree remains approximately balanced, with a balance factor (the difference between the heights of the two subtrees) close to zero.</w:t>
+      </w:r>
+    </w:p>
+    <w:p>
+      <w:pPr>
+        <w:shd w:val="clear" w:color="auto" w:fill="FFFFFF"/>
+        <w:tabs>
+          <w:tab w:val="left" w:pos="916"/>
+          <w:tab w:val="left" w:pos="1832"/>
+          <w:tab w:val="left" w:pos="2748"/>
+          <w:tab w:val="left" w:pos="3664"/>
+          <w:tab w:val="left" w:pos="4580"/>
+          <w:tab w:val="left" w:pos="5496"/>
+          <w:tab w:val="left" w:pos="6412"/>
+          <w:tab w:val="left" w:pos="7328"/>
+          <w:tab w:val="left" w:pos="8244"/>
+          <w:tab w:val="left" w:pos="9160"/>
+          <w:tab w:val="left" w:pos="10076"/>
+          <w:tab w:val="left" w:pos="10992"/>
+          <w:tab w:val="left" w:pos="11908"/>
+          <w:tab w:val="left" w:pos="12824"/>
+          <w:tab w:val="left" w:pos="13740"/>
+          <w:tab w:val="left" w:pos="14656"/>
+        </w:tabs>
+        <w:wordWrap w:val="0"/>
+        <w:spacing w:after="0" w:line="240" w:lineRule="auto"/>
+        <w:rPr>
+          <w:rFonts w:ascii="var(--jp-code-font-family)" w:eastAsia="Times New Roman" w:hAnsi="var(--jp-code-font-family)" w:cs="Courier New"/>
+          <w:kern w:val="0"/>
+          <w:sz w:val="20"/>
+          <w:szCs w:val="20"/>
+          <w14:ligatures w14:val="none"/>
+        </w:rPr>
+      </w:pPr>
+    </w:p>
+    <w:p>
+      <w:pPr>
+        <w:shd w:val="clear" w:color="auto" w:fill="FFFFFF"/>
+        <w:tabs>
+          <w:tab w:val="left" w:pos="916"/>
+          <w:tab w:val="left" w:pos="1832"/>
+          <w:tab w:val="left" w:pos="2748"/>
+          <w:tab w:val="left" w:pos="3664"/>
+          <w:tab w:val="left" w:pos="4580"/>
+          <w:tab w:val="left" w:pos="5496"/>
+          <w:tab w:val="left" w:pos="6412"/>
+          <w:tab w:val="left" w:pos="7328"/>
+          <w:tab w:val="left" w:pos="8244"/>
+          <w:tab w:val="left" w:pos="9160"/>
+          <w:tab w:val="left" w:pos="10076"/>
+          <w:tab w:val="left" w:pos="10992"/>
+          <w:tab w:val="left" w:pos="11908"/>
+          <w:tab w:val="left" w:pos="12824"/>
+          <w:tab w:val="left" w:pos="13740"/>
+          <w:tab w:val="left" w:pos="14656"/>
+        </w:tabs>
+        <w:wordWrap w:val="0"/>
+        <w:spacing w:after="0" w:line="240" w:lineRule="auto"/>
+        <w:rPr>
+          <w:rFonts w:ascii="var(--jp-code-font-family)" w:eastAsia="Times New Roman" w:hAnsi="var(--jp-code-font-family)" w:cs="Courier New"/>
+          <w:kern w:val="0"/>
+          <w:sz w:val="20"/>
+          <w:szCs w:val="20"/>
+          <w14:ligatures w14:val="none"/>
+        </w:rPr>
+      </w:pPr>
+      <w:r>
+        <w:rPr>
+          <w:rFonts w:ascii="var(--jp-code-font-family)" w:eastAsia="Times New Roman" w:hAnsi="var(--jp-code-font-family)" w:cs="Courier New"/>
+          <w:kern w:val="0"/>
+          <w:sz w:val="20"/>
+          <w:szCs w:val="20"/>
+          <w14:ligatures w14:val="none"/>
+        </w:rPr>
+        <w:t>AVL trees have several properties that make them useful:</w:t>
+      </w:r>
+    </w:p>
+    <w:p>
+      <w:pPr>
+        <w:shd w:val="clear" w:color="auto" w:fill="FFFFFF"/>
+        <w:tabs>
+          <w:tab w:val="left" w:pos="916"/>
+          <w:tab w:val="left" w:pos="1832"/>
+          <w:tab w:val="left" w:pos="2748"/>
+          <w:tab w:val="left" w:pos="3664"/>
+          <w:tab w:val="left" w:pos="4580"/>
+          <w:tab w:val="left" w:pos="5496"/>
+          <w:tab w:val="left" w:pos="6412"/>
+          <w:tab w:val="left" w:pos="7328"/>
+          <w:tab w:val="left" w:pos="8244"/>
+          <w:tab w:val="left" w:pos="9160"/>
+          <w:tab w:val="left" w:pos="10076"/>
+          <w:tab w:val="left" w:pos="10992"/>
+          <w:tab w:val="left" w:pos="11908"/>
+          <w:tab w:val="left" w:pos="12824"/>
+          <w:tab w:val="left" w:pos="13740"/>
+          <w:tab w:val="left" w:pos="14656"/>
+        </w:tabs>
+        <w:wordWrap w:val="0"/>
+        <w:spacing w:after="0" w:line="240" w:lineRule="auto"/>
+        <w:rPr>
+          <w:rFonts w:ascii="var(--jp-code-font-family)" w:eastAsia="Times New Roman" w:hAnsi="var(--jp-code-font-family)" w:cs="Courier New"/>
+          <w:kern w:val="0"/>
+          <w:sz w:val="20"/>
+          <w:szCs w:val="20"/>
+          <w14:ligatures w14:val="none"/>
+        </w:rPr>
+      </w:pPr>
+    </w:p>
+    <w:p>
+      <w:pPr>
+        <w:shd w:val="clear" w:color="auto" w:fill="FFFFFF"/>
+        <w:tabs>
+          <w:tab w:val="left" w:pos="916"/>
+          <w:tab w:val="left" w:pos="1832"/>
+          <w:tab w:val="left" w:pos="2748"/>
+          <w:tab w:val="left" w:pos="3664"/>
+          <w:tab w:val="left" w:pos="4580"/>
+          <w:tab w:val="left" w:pos="5496"/>
+          <w:tab w:val="left" w:pos="6412"/>
+          <w:tab w:val="left" w:pos="7328"/>
+          <w:tab w:val="left" w:pos="8244"/>
+          <w:tab w:val="left" w:pos="9160"/>
+          <w:tab w:val="left" w:pos="10076"/>
+          <w:tab w:val="left" w:pos="10992"/>
+          <w:tab w:val="left" w:pos="11908"/>
+          <w:tab w:val="left" w:pos="12824"/>
+          <w:tab w:val="left" w:pos="13740"/>
+          <w:tab w:val="left" w:pos="14656"/>
+        </w:tabs>
+        <w:wordWrap w:val="0"/>
+        <w:spacing w:after="0" w:line="240" w:lineRule="auto"/>
+        <w:rPr>
+          <w:rFonts w:ascii="var(--jp-code-font-family)" w:eastAsia="Times New Roman" w:hAnsi="var(--jp-code-font-family)" w:cs="Courier New"/>
+          <w:kern w:val="0"/>
+          <w:sz w:val="20"/>
+          <w:szCs w:val="20"/>
+          <w14:ligatures w14:val="none"/>
+        </w:rPr>
+      </w:pPr>
+      <w:r>
+        <w:rPr>
+          <w:rFonts w:ascii="var(--jp-code-font-family)" w:eastAsia="Times New Roman" w:hAnsi="var(--jp-code-font-family)" w:cs="Courier New"/>
+          <w:kern w:val="0"/>
+          <w:sz w:val="20"/>
+          <w:szCs w:val="20"/>
+          <w14:ligatures w14:val="none"/>
+        </w:rPr>
+        <w:t>*   They maintain sorted order.</w:t>
+      </w:r>
+    </w:p>
+    <w:p>
+      <w:pPr>
+        <w:shd w:val="clear" w:color="auto" w:fill="FFFFFF"/>
+        <w:tabs>
+          <w:tab w:val="left" w:pos="916"/>
+          <w:tab w:val="left" w:pos="1832"/>
+          <w:tab w:val="left" w:pos="2748"/>
+          <w:tab w:val="left" w:pos="3664"/>
+          <w:tab w:val="left" w:pos="4580"/>
+          <w:tab w:val="left" w:pos="5496"/>
+          <w:tab w:val="left" w:pos="6412"/>
+          <w:tab w:val="left" w:pos="7328"/>
+          <w:tab w:val="left" w:pos="8244"/>
+          <w:tab w:val="left" w:pos="9160"/>
+          <w:tab w:val="left" w:pos="10076"/>
+          <w:tab w:val="left" w:pos="10992"/>
+          <w:tab w:val="left" w:pos="11908"/>
+          <w:tab w:val="left" w:pos="12824"/>
+          <w:tab w:val="left" w:pos="13740"/>
+          <w:tab w:val="left" w:pos="14656"/>
+        </w:tabs>
+        <w:wordWrap w:val="0"/>
+        <w:spacing w:after="0" w:line="240" w:lineRule="auto"/>
+        <w:rPr>
+          <w:rFonts w:ascii="var(--jp-code-font-family)" w:eastAsia="Times New Roman" w:hAnsi="var(--jp-code-font-family)" w:cs="Courier New"/>
+          <w:kern w:val="0"/>
+          <w:sz w:val="20"/>
+          <w:szCs w:val="20"/>
+          <w14:ligatures w14:val="none"/>
+        </w:rPr>
+      </w:pPr>
+      <w:r>
+        <w:rPr>
+          <w:rFonts w:ascii="var(--jp-code-font-family)" w:eastAsia="Times New Roman" w:hAnsi="var(--jp-code-font-family)" w:cs="Courier New"/>
+          <w:kern w:val="0"/>
+          <w:sz w:val="20"/>
+          <w:szCs w:val="20"/>
+          <w14:ligatures w14:val="none"/>
+        </w:rPr>
+        <w:t>*   They allow for efficient search, insertion, and deletion operations.</w:t>
+      </w:r>
+    </w:p>
+    <w:p>
+      <w:pPr>
+        <w:shd w:val="clear" w:color="auto" w:fill="FFFFFF"/>
+        <w:tabs>
+          <w:tab w:val="left" w:pos="916"/>
+          <w:tab w:val="left" w:pos="1832"/>
+          <w:tab w:val="left" w:pos="2748"/>
+          <w:tab w:val="left" w:pos="3664"/>
+          <w:tab w:val="left" w:pos="4580"/>
+          <w:tab w:val="left" w:pos="5496"/>
+          <w:tab w:val="left" w:pos="6412"/>
+          <w:tab w:val="left" w:pos="7328"/>
+          <w:tab w:val="left" w:pos="8244"/>
+          <w:tab w:val="left" w:pos="9160"/>
+          <w:tab w:val="left" w:pos="10076"/>
+          <w:tab w:val="left" w:pos="10992"/>
+          <w:tab w:val="left" w:pos="11908"/>
+          <w:tab w:val="left" w:pos="12824"/>
+          <w:tab w:val="left" w:pos="13740"/>
+          <w:tab w:val="left" w:pos="14656"/>
+        </w:tabs>
+        <w:wordWrap w:val="0"/>
+        <w:spacing w:after="0" w:line="240" w:lineRule="auto"/>
+        <w:rPr>
+          <w:rFonts w:ascii="var(--jp-code-font-family)" w:eastAsia="Times New Roman" w:hAnsi="var(--jp-code-font-family)" w:cs="Courier New"/>
+          <w:kern w:val="0"/>
+          <w:sz w:val="20"/>
+          <w:szCs w:val="20"/>
+          <w14:ligatures w14:val="none"/>
+        </w:rPr>
+      </w:pPr>
+      <w:r>
+        <w:rPr>
+          <w:rFonts w:ascii="var(--jp-code-font-family)" w:eastAsia="Times New Roman" w:hAnsi="var(--jp-code-font-family)" w:cs="Courier New"/>
+          <w:kern w:val="0"/>
+          <w:sz w:val="20"/>
+          <w:szCs w:val="20"/>
+          <w14:ligatures w14:val="none"/>
+        </w:rPr>
+        <w:t>*   They are self-balancing, which means they can handle insertions and deletions without requiring any maintenance or adjustments to the tree structure.</w:t>
+      </w:r>
+    </w:p>
+    <w:p>
+      <w:pPr>
+        <w:shd w:val="clear" w:color="auto" w:fill="FFFFFF"/>
+        <w:tabs>
+          <w:tab w:val="left" w:pos="916"/>
+          <w:tab w:val="left" w:pos="1832"/>
+          <w:tab w:val="left" w:pos="2748"/>
+          <w:tab w:val="left" w:pos="3664"/>
+          <w:tab w:val="left" w:pos="4580"/>
+          <w:tab w:val="left" w:pos="5496"/>
+          <w:tab w:val="left" w:pos="6412"/>
+          <w:tab w:val="left" w:pos="7328"/>
+          <w:tab w:val="left" w:pos="8244"/>
+          <w:tab w:val="left" w:pos="9160"/>
+          <w:tab w:val="left" w:pos="10076"/>
+          <w:tab w:val="left" w:pos="10992"/>
+          <w:tab w:val="left" w:pos="11908"/>
+          <w:tab w:val="left" w:pos="12824"/>
+          <w:tab w:val="left" w:pos="13740"/>
+          <w:tab w:val="left" w:pos="14656"/>
+        </w:tabs>
+        <w:wordWrap w:val="0"/>
+        <w:spacing w:after="0" w:line="240" w:lineRule="auto"/>
+        <w:rPr>
+          <w:rFonts w:ascii="var(--jp-code-font-family)" w:eastAsia="Times New Roman" w:hAnsi="var(--jp-code-font-family)" w:cs="Courier New"/>
+          <w:kern w:val="0"/>
+          <w:sz w:val="20"/>
+          <w:szCs w:val="20"/>
+          <w14:ligatures w14:val="none"/>
+        </w:rPr>
+      </w:pPr>
+    </w:p>
+    <w:p>
+      <w:pPr>
+        <w:shd w:val="clear" w:color="auto" w:fill="FFFFFF"/>
+        <w:tabs>
+          <w:tab w:val="left" w:pos="916"/>
+          <w:tab w:val="left" w:pos="1832"/>
+          <w:tab w:val="left" w:pos="2748"/>
+          <w:tab w:val="left" w:pos="3664"/>
+          <w:tab w:val="left" w:pos="4580"/>
+          <w:tab w:val="left" w:pos="5496"/>
+          <w:tab w:val="left" w:pos="6412"/>
+          <w:tab w:val="left" w:pos="7328"/>
+          <w:tab w:val="left" w:pos="8244"/>
+          <w:tab w:val="left" w:pos="9160"/>
+          <w:tab w:val="left" w:pos="10076"/>
+          <w:tab w:val="left" w:pos="10992"/>
+          <w:tab w:val="left" w:pos="11908"/>
+          <w:tab w:val="left" w:pos="12824"/>
+          <w:tab w:val="left" w:pos="13740"/>
+          <w:tab w:val="left" w:pos="14656"/>
+        </w:tabs>
+        <w:wordWrap w:val="0"/>
+        <w:spacing w:after="0" w:line="240" w:lineRule="auto"/>
+        <w:rPr>
+          <w:rFonts w:ascii="var(--jp-code-font-family)" w:eastAsia="Times New Roman" w:hAnsi="var(--jp-code-font-family)" w:cs="Courier New"/>
+          <w:kern w:val="0"/>
+          <w:sz w:val="20"/>
+          <w:szCs w:val="20"/>
+          <w14:ligatures w14:val="none"/>
+        </w:rPr>
+      </w:pPr>
+      <w:r>
+        <w:rPr>
+          <w:rFonts w:ascii="var(--jp-code-font-family)" w:eastAsia="Times New Roman" w:hAnsi="var(--jp-code-font-family)" w:cs="Courier New"/>
+          <w:kern w:val="0"/>
+          <w:sz w:val="20"/>
+          <w:szCs w:val="20"/>
+          <w14:ligatures w14:val="none"/>
+        </w:rPr>
+        <w:t>The balance factor of an AVL tree is calculated as follows:</w:t>
+      </w:r>
+    </w:p>
+    <w:p>
+      <w:pPr>
+        <w:shd w:val="clear" w:color="auto" w:fill="FFFFFF"/>
+        <w:tabs>
+          <w:tab w:val="left" w:pos="916"/>
+          <w:tab w:val="left" w:pos="1832"/>
+          <w:tab w:val="left" w:pos="2748"/>
+          <w:tab w:val="left" w:pos="3664"/>
+          <w:tab w:val="left" w:pos="4580"/>
+          <w:tab w:val="left" w:pos="5496"/>
+          <w:tab w:val="left" w:pos="6412"/>
+          <w:tab w:val="left" w:pos="7328"/>
+          <w:tab w:val="left" w:pos="8244"/>
+          <w:tab w:val="left" w:pos="9160"/>
+          <w:tab w:val="left" w:pos="10076"/>
+          <w:tab w:val="left" w:pos="10992"/>
+          <w:tab w:val="left" w:pos="11908"/>
+          <w:tab w:val="left" w:pos="12824"/>
+          <w:tab w:val="left" w:pos="13740"/>
+          <w:tab w:val="left" w:pos="14656"/>
+        </w:tabs>
+        <w:wordWrap w:val="0"/>
+        <w:spacing w:after="0" w:line="240" w:lineRule="auto"/>
+        <w:rPr>
+          <w:rFonts w:ascii="var(--jp-code-font-family)" w:eastAsia="Times New Roman" w:hAnsi="var(--jp-code-font-family)" w:cs="Courier New"/>
+          <w:kern w:val="0"/>
+          <w:sz w:val="20"/>
+          <w:szCs w:val="20"/>
+          <w14:ligatures w14:val="none"/>
+        </w:rPr>
+      </w:pPr>
+    </w:p>
+    <w:p>
+      <w:pPr>
+        <w:shd w:val="clear" w:color="auto" w:fill="FFFFFF"/>
+        <w:tabs>
+          <w:tab w:val="left" w:pos="916"/>
+          <w:tab w:val="left" w:pos="1832"/>
+          <w:tab w:val="left" w:pos="2748"/>
+          <w:tab w:val="left" w:pos="3664"/>
+          <w:tab w:val="left" w:pos="4580"/>
+          <w:tab w:val="left" w:pos="5496"/>
+          <w:tab w:val="left" w:pos="6412"/>
+          <w:tab w:val="left" w:pos="7328"/>
+          <w:tab w:val="left" w:pos="8244"/>
+          <w:tab w:val="left" w:pos="9160"/>
+          <w:tab w:val="left" w:pos="10076"/>
+          <w:tab w:val="left" w:pos="10992"/>
+          <w:tab w:val="left" w:pos="11908"/>
+          <w:tab w:val="left" w:pos="12824"/>
+          <w:tab w:val="left" w:pos="13740"/>
+          <w:tab w:val="left" w:pos="14656"/>
+        </w:tabs>
+        <w:wordWrap w:val="0"/>
+        <w:spacing w:after="0" w:line="240" w:lineRule="auto"/>
+        <w:rPr>
+          <w:rFonts w:ascii="var(--jp-code-font-family)" w:eastAsia="Times New Roman" w:hAnsi="var(--jp-code-font-family)" w:cs="Courier New"/>
+          <w:kern w:val="0"/>
+          <w:sz w:val="20"/>
+          <w:szCs w:val="20"/>
+          <w14:ligatures w14:val="none"/>
+        </w:rPr>
+      </w:pPr>
+      <w:r>
+        <w:rPr>
+          <w:rFonts w:ascii="var(--jp-code-font-family)" w:eastAsia="Times New Roman" w:hAnsi="var(--jp-code-font-family)" w:cs="Courier New"/>
+          <w:kern w:val="0"/>
+          <w:sz w:val="20"/>
+          <w:szCs w:val="20"/>
+          <w14:ligatures w14:val="none"/>
+        </w:rPr>
+        <w:t>Balance Factor = Height of Left Subtree - Height of Right Subtree</w:t>
+      </w:r>
+    </w:p>
+    <w:p>
+      <w:pPr>
+        <w:shd w:val="clear" w:color="auto" w:fill="FFFFFF"/>
+        <w:tabs>
+          <w:tab w:val="left" w:pos="916"/>
+          <w:tab w:val="left" w:pos="1832"/>
+          <w:tab w:val="left" w:pos="2748"/>
+          <w:tab w:val="left" w:pos="3664"/>
+          <w:tab w:val="left" w:pos="4580"/>
+          <w:tab w:val="left" w:pos="5496"/>
+          <w:tab w:val="left" w:pos="6412"/>
+          <w:tab w:val="left" w:pos="7328"/>
+          <w:tab w:val="left" w:pos="8244"/>
+          <w:tab w:val="left" w:pos="9160"/>
+          <w:tab w:val="left" w:pos="10076"/>
+          <w:tab w:val="left" w:pos="10992"/>
+          <w:tab w:val="left" w:pos="11908"/>
+          <w:tab w:val="left" w:pos="12824"/>
+          <w:tab w:val="left" w:pos="13740"/>
+          <w:tab w:val="left" w:pos="14656"/>
+        </w:tabs>
+        <w:wordWrap w:val="0"/>
+        <w:spacing w:after="0" w:line="240" w:lineRule="auto"/>
+        <w:rPr>
+          <w:rFonts w:ascii="var(--jp-code-font-family)" w:eastAsia="Times New Roman" w:hAnsi="var(--jp-code-font-family)" w:cs="Courier New"/>
+          <w:kern w:val="0"/>
+          <w:sz w:val="20"/>
+          <w:szCs w:val="20"/>
+          <w14:ligatures w14:val="none"/>
+        </w:rPr>
+      </w:pPr>
+    </w:p>
+    <w:p>
+      <w:pPr>
+        <w:shd w:val="clear" w:color="auto" w:fill="FFFFFF"/>
+        <w:tabs>
+          <w:tab w:val="left" w:pos="916"/>
+          <w:tab w:val="left" w:pos="1832"/>
+          <w:tab w:val="left" w:pos="2748"/>
+          <w:tab w:val="left" w:pos="3664"/>
+          <w:tab w:val="left" w:pos="4580"/>
+          <w:tab w:val="left" w:pos="5496"/>
+          <w:tab w:val="left" w:pos="6412"/>
+          <w:tab w:val="left" w:pos="7328"/>
+          <w:tab w:val="left" w:pos="8244"/>
+          <w:tab w:val="left" w:pos="9160"/>
+          <w:tab w:val="left" w:pos="10076"/>
+          <w:tab w:val="left" w:pos="10992"/>
+          <w:tab w:val="left" w:pos="11908"/>
+          <w:tab w:val="left" w:pos="12824"/>
+          <w:tab w:val="left" w:pos="13740"/>
+          <w:tab w:val="left" w:pos="14656"/>
+        </w:tabs>
+        <w:wordWrap w:val="0"/>
+        <w:spacing w:after="0" w:line="240" w:lineRule="auto"/>
+        <w:rPr>
+          <w:rFonts w:ascii="var(--jp-code-font-family)" w:eastAsia="Times New Roman" w:hAnsi="var(--jp-code-font-family)" w:cs="Courier New"/>
+          <w:kern w:val="0"/>
+          <w:sz w:val="20"/>
+          <w:szCs w:val="20"/>
+          <w14:ligatures w14:val="none"/>
+        </w:rPr>
+      </w:pPr>
+      <w:r>
+        <w:rPr>
+          <w:rFonts w:ascii="var(--jp-code-font-family)" w:eastAsia="Times New Roman" w:hAnsi="var(--jp-code-font-family)" w:cs="Courier New"/>
+          <w:kern w:val="0"/>
+          <w:sz w:val="20"/>
+          <w:szCs w:val="20"/>
+          <w14:ligatures w14:val="none"/>
+        </w:rPr>
+        <w:t>When a node's balance factor becomes greater than 1 or less than -1, rotations are performed to restore balance. The rotations ensure that the balance factor remains close to zero, maintaining the overall balance of the tree.</w:t>
+      </w:r>
+    </w:p>
+    <w:p>
+      <w:pPr>
+        <w:shd w:val="clear" w:color="auto" w:fill="FFFFFF"/>
+        <w:tabs>
+          <w:tab w:val="left" w:pos="916"/>
+          <w:tab w:val="left" w:pos="1832"/>
+          <w:tab w:val="left" w:pos="2748"/>
+          <w:tab w:val="left" w:pos="3664"/>
+          <w:tab w:val="left" w:pos="4580"/>
+          <w:tab w:val="left" w:pos="5496"/>
+          <w:tab w:val="left" w:pos="6412"/>
+          <w:tab w:val="left" w:pos="7328"/>
+          <w:tab w:val="left" w:pos="8244"/>
+          <w:tab w:val="left" w:pos="9160"/>
+          <w:tab w:val="left" w:pos="10076"/>
+          <w:tab w:val="left" w:pos="10992"/>
+          <w:tab w:val="left" w:pos="11908"/>
+          <w:tab w:val="left" w:pos="12824"/>
+          <w:tab w:val="left" w:pos="13740"/>
+          <w:tab w:val="left" w:pos="14656"/>
+        </w:tabs>
+        <w:wordWrap w:val="0"/>
+        <w:spacing w:after="0" w:line="240" w:lineRule="auto"/>
+        <w:rPr>
+          <w:rFonts w:ascii="var(--jp-code-font-family)" w:eastAsia="Times New Roman" w:hAnsi="var(--jp-code-font-family)" w:cs="Courier New"/>
+          <w:kern w:val="0"/>
+          <w:sz w:val="20"/>
+          <w:szCs w:val="20"/>
+          <w14:ligatures w14:val="none"/>
+        </w:rPr>
+      </w:pPr>
+    </w:p>
+    <w:p>
+      <w:pPr>
+        <w:shd w:val="clear" w:color="auto" w:fill="FFFFFF"/>
+        <w:tabs>
+          <w:tab w:val="left" w:pos="916"/>
+          <w:tab w:val="left" w:pos="1832"/>
+          <w:tab w:val="left" w:pos="2748"/>
+          <w:tab w:val="left" w:pos="3664"/>
+          <w:tab w:val="left" w:pos="4580"/>
+          <w:tab w:val="left" w:pos="5496"/>
+          <w:tab w:val="left" w:pos="6412"/>
+          <w:tab w:val="left" w:pos="7328"/>
+          <w:tab w:val="left" w:pos="8244"/>
+          <w:tab w:val="left" w:pos="9160"/>
+          <w:tab w:val="left" w:pos="10076"/>
+          <w:tab w:val="left" w:pos="10992"/>
+          <w:tab w:val="left" w:pos="11908"/>
+          <w:tab w:val="left" w:pos="12824"/>
+          <w:tab w:val="left" w:pos="13740"/>
+          <w:tab w:val="left" w:pos="14656"/>
+        </w:tabs>
+        <w:wordWrap w:val="0"/>
+        <w:spacing w:after="0" w:line="240" w:lineRule="auto"/>
+        <w:rPr>
+          <w:rFonts w:ascii="var(--jp-code-font-family)" w:eastAsia="Times New Roman" w:hAnsi="var(--jp-code-font-family)" w:cs="Courier New"/>
+          <w:kern w:val="0"/>
+          <w:sz w:val="20"/>
+          <w:szCs w:val="20"/>
+          <w14:ligatures w14:val="none"/>
+        </w:rPr>
+      </w:pPr>
+      <w:r>
+        <w:rPr>
+          <w:rFonts w:ascii="var(--jp-code-font-family)" w:eastAsia="Times New Roman" w:hAnsi="var(--jp-code-font-family)" w:cs="Courier New"/>
+          <w:kern w:val="0"/>
+          <w:sz w:val="20"/>
+          <w:szCs w:val="20"/>
+          <w14:ligatures w14:val="none"/>
+        </w:rPr>
+        <w:t>AVL trees have several applications in computer science and programming, including:</w:t>
+      </w:r>
+    </w:p>
+    <w:p>
+      <w:pPr>
+        <w:shd w:val="clear" w:color="auto" w:fill="FFFFFF"/>
+        <w:tabs>
+          <w:tab w:val="left" w:pos="916"/>
+          <w:tab w:val="left" w:pos="1832"/>
+          <w:tab w:val="left" w:pos="2748"/>
+          <w:tab w:val="left" w:pos="3664"/>
+          <w:tab w:val="left" w:pos="4580"/>
+          <w:tab w:val="left" w:pos="5496"/>
+          <w:tab w:val="left" w:pos="6412"/>
+          <w:tab w:val="left" w:pos="7328"/>
+          <w:tab w:val="left" w:pos="8244"/>
+          <w:tab w:val="left" w:pos="9160"/>
+          <w:tab w:val="left" w:pos="10076"/>
+          <w:tab w:val="left" w:pos="10992"/>
+          <w:tab w:val="left" w:pos="11908"/>
+          <w:tab w:val="left" w:pos="12824"/>
+          <w:tab w:val="left" w:pos="13740"/>
+          <w:tab w:val="left" w:pos="14656"/>
+        </w:tabs>
+        <w:wordWrap w:val="0"/>
+        <w:spacing w:after="0" w:line="240" w:lineRule="auto"/>
+        <w:rPr>
+          <w:rFonts w:ascii="var(--jp-code-font-family)" w:eastAsia="Times New Roman" w:hAnsi="var(--jp-code-font-family)" w:cs="Courier New"/>
+          <w:kern w:val="0"/>
+          <w:sz w:val="20"/>
+          <w:szCs w:val="20"/>
+          <w14:ligatures w14:val="none"/>
+        </w:rPr>
+      </w:pPr>
+    </w:p>
+    <w:p>
+      <w:pPr>
+        <w:shd w:val="clear" w:color="auto" w:fill="FFFFFF"/>
+        <w:tabs>
+          <w:tab w:val="left" w:pos="916"/>
+          <w:tab w:val="left" w:pos="1832"/>
+          <w:tab w:val="left" w:pos="2748"/>
+          <w:tab w:val="left" w:pos="3664"/>
+          <w:tab w:val="left" w:pos="4580"/>
+          <w:tab w:val="left" w:pos="5496"/>
+          <w:tab w:val="left" w:pos="6412"/>
+          <w:tab w:val="left" w:pos="7328"/>
+          <w:tab w:val="left" w:pos="8244"/>
+          <w:tab w:val="left" w:pos="9160"/>
+          <w:tab w:val="left" w:pos="10076"/>
+          <w:tab w:val="left" w:pos="10992"/>
+          <w:tab w:val="left" w:pos="11908"/>
+          <w:tab w:val="left" w:pos="12824"/>
+          <w:tab w:val="left" w:pos="13740"/>
+          <w:tab w:val="left" w:pos="14656"/>
+        </w:tabs>
+        <w:wordWrap w:val="0"/>
+        <w:spacing w:after="0" w:line="240" w:lineRule="auto"/>
+        <w:rPr>
+          <w:rFonts w:ascii="var(--jp-code-font-family)" w:eastAsia="Times New Roman" w:hAnsi="var(--jp-code-font-family)" w:cs="Courier New"/>
+          <w:kern w:val="0"/>
+          <w:sz w:val="20"/>
+          <w:szCs w:val="20"/>
+          <w14:ligatures w14:val="none"/>
+        </w:rPr>
+      </w:pPr>
+      <w:r>
+        <w:rPr>
+          <w:rFonts w:ascii="var(--jp-code-font-family)" w:eastAsia="Times New Roman" w:hAnsi="var(--jp-code-font-family)" w:cs="Courier New"/>
+          <w:kern w:val="0"/>
+          <w:sz w:val="20"/>
+          <w:szCs w:val="20"/>
+          <w14:ligatures w14:val="none"/>
+        </w:rPr>
+        <w:t>*   Database indexing</w:t>
+      </w:r>
+    </w:p>
+    <w:p>
+      <w:pPr>
+        <w:shd w:val="clear" w:color="auto" w:fill="FFFFFF"/>
+        <w:tabs>
+          <w:tab w:val="left" w:pos="916"/>
+          <w:tab w:val="left" w:pos="1832"/>
+          <w:tab w:val="left" w:pos="2748"/>
+          <w:tab w:val="left" w:pos="3664"/>
+          <w:tab w:val="left" w:pos="4580"/>
+          <w:tab w:val="left" w:pos="5496"/>
+          <w:tab w:val="left" w:pos="6412"/>
+          <w:tab w:val="left" w:pos="7328"/>
+          <w:tab w:val="left" w:pos="8244"/>
+          <w:tab w:val="left" w:pos="9160"/>
+          <w:tab w:val="left" w:pos="10076"/>
+          <w:tab w:val="left" w:pos="10992"/>
+          <w:tab w:val="left" w:pos="11908"/>
+          <w:tab w:val="left" w:pos="12824"/>
+          <w:tab w:val="left" w:pos="13740"/>
+          <w:tab w:val="left" w:pos="14656"/>
+        </w:tabs>
+        <w:wordWrap w:val="0"/>
+        <w:spacing w:after="0" w:line="240" w:lineRule="auto"/>
+        <w:rPr>
+          <w:rFonts w:ascii="var(--jp-code-font-family)" w:eastAsia="Times New Roman" w:hAnsi="var(--jp-code-font-family)" w:cs="Courier New"/>
+          <w:kern w:val="0"/>
+          <w:sz w:val="20"/>
+          <w:szCs w:val="20"/>
+          <w14:ligatures w14:val="none"/>
+        </w:rPr>
+      </w:pPr>
+      <w:r>
+        <w:rPr>
+          <w:rFonts w:ascii="var(--jp-code-font-family)" w:eastAsia="Times New Roman" w:hAnsi="var(--jp-code-font-family)" w:cs="Courier New"/>
+          <w:kern w:val="0"/>
+          <w:sz w:val="20"/>
+          <w:szCs w:val="20"/>
+          <w14:ligatures w14:val="none"/>
+        </w:rPr>
+        <w:t>*   File systems</w:t>
+      </w:r>
+    </w:p>
+    <w:p>
+      <w:pPr>
+        <w:shd w:val="clear" w:color="auto" w:fill="FFFFFF"/>
+        <w:tabs>
+          <w:tab w:val="left" w:pos="916"/>
+          <w:tab w:val="left" w:pos="1832"/>
+          <w:tab w:val="left" w:pos="2748"/>
+          <w:tab w:val="left" w:pos="3664"/>
+          <w:tab w:val="left" w:pos="4580"/>
+          <w:tab w:val="left" w:pos="5496"/>
+          <w:tab w:val="left" w:pos="6412"/>
+          <w:tab w:val="left" w:pos="7328"/>
+          <w:tab w:val="left" w:pos="8244"/>
+          <w:tab w:val="left" w:pos="9160"/>
+          <w:tab w:val="left" w:pos="10076"/>
+          <w:tab w:val="left" w:pos="10992"/>
+          <w:tab w:val="left" w:pos="11908"/>
+          <w:tab w:val="left" w:pos="12824"/>
+          <w:tab w:val="left" w:pos="13740"/>
+          <w:tab w:val="left" w:pos="14656"/>
+        </w:tabs>
+        <w:wordWrap w:val="0"/>
+        <w:spacing w:after="0" w:line="240" w:lineRule="auto"/>
+        <w:rPr>
+          <w:rFonts w:ascii="var(--jp-code-font-family)" w:eastAsia="Times New Roman" w:hAnsi="var(--jp-code-font-family)" w:cs="Courier New"/>
+          <w:kern w:val="0"/>
+          <w:sz w:val="20"/>
+          <w:szCs w:val="20"/>
+          <w14:ligatures w14:val="none"/>
+        </w:rPr>
+      </w:pPr>
+      <w:r>
+        <w:rPr>
+          <w:rFonts w:ascii="var(--jp-code-font-family)" w:eastAsia="Times New Roman" w:hAnsi="var(--jp-code-font-family)" w:cs="Courier New"/>
+          <w:kern w:val="0"/>
+          <w:sz w:val="20"/>
+          <w:szCs w:val="20"/>
+          <w14:ligatures w14:val="none"/>
+        </w:rPr>
+        <w:t>*   Compilers</w:t>
+      </w:r>
+    </w:p>
+    <w:p>
+      <w:pPr>
+        <w:shd w:val="clear" w:color="auto" w:fill="FFFFFF"/>
+        <w:tabs>
+          <w:tab w:val="left" w:pos="916"/>
+          <w:tab w:val="left" w:pos="1832"/>
+          <w:tab w:val="left" w:pos="2748"/>
+          <w:tab w:val="left" w:pos="3664"/>
+          <w:tab w:val="left" w:pos="4580"/>
+          <w:tab w:val="left" w:pos="5496"/>
+          <w:tab w:val="left" w:pos="6412"/>
+          <w:tab w:val="left" w:pos="7328"/>
+          <w:tab w:val="left" w:pos="8244"/>
+          <w:tab w:val="left" w:pos="9160"/>
+          <w:tab w:val="left" w:pos="10076"/>
+          <w:tab w:val="left" w:pos="10992"/>
+          <w:tab w:val="left" w:pos="11908"/>
+          <w:tab w:val="left" w:pos="12824"/>
+          <w:tab w:val="left" w:pos="13740"/>
+          <w:tab w:val="left" w:pos="14656"/>
+        </w:tabs>
+        <w:wordWrap w:val="0"/>
+        <w:spacing w:after="0" w:line="240" w:lineRule="auto"/>
+        <w:rPr>
+          <w:rFonts w:ascii="var(--jp-code-font-family)" w:eastAsia="Times New Roman" w:hAnsi="var(--jp-code-font-family)" w:cs="Courier New"/>
+          <w:kern w:val="0"/>
+          <w:sz w:val="20"/>
+          <w:szCs w:val="20"/>
+          <w14:ligatures w14:val="none"/>
+        </w:rPr>
+      </w:pPr>
+      <w:r>
+        <w:rPr>
+          <w:rFonts w:ascii="var(--jp-code-font-family)" w:eastAsia="Times New Roman" w:hAnsi="var(--jp-code-font-family)" w:cs="Courier New"/>
+          <w:kern w:val="0"/>
+          <w:sz w:val="20"/>
+          <w:szCs w:val="20"/>
+          <w14:ligatures w14:val="none"/>
+        </w:rPr>
+        <w:t>*   Web search engines</w:t>
+      </w:r>
+    </w:p>
+    <w:p>
+      <w:pPr>
+        <w:shd w:val="clear" w:color="auto" w:fill="FFFFFF"/>
+        <w:tabs>
+          <w:tab w:val="left" w:pos="916"/>
+          <w:tab w:val="left" w:pos="1832"/>
+          <w:tab w:val="left" w:pos="2748"/>
+          <w:tab w:val="left" w:pos="3664"/>
+          <w:tab w:val="left" w:pos="4580"/>
+          <w:tab w:val="left" w:pos="5496"/>
+          <w:tab w:val="left" w:pos="6412"/>
+          <w:tab w:val="left" w:pos="7328"/>
+          <w:tab w:val="left" w:pos="8244"/>
+          <w:tab w:val="left" w:pos="9160"/>
+          <w:tab w:val="left" w:pos="10076"/>
+          <w:tab w:val="left" w:pos="10992"/>
+          <w:tab w:val="left" w:pos="11908"/>
+          <w:tab w:val="left" w:pos="12824"/>
+          <w:tab w:val="left" w:pos="13740"/>
+          <w:tab w:val="left" w:pos="14656"/>
+        </w:tabs>
+        <w:wordWrap w:val="0"/>
+        <w:spacing w:after="0" w:line="240" w:lineRule="auto"/>
+        <w:rPr>
+          <w:rFonts w:ascii="var(--jp-code-font-family)" w:eastAsia="Times New Roman" w:hAnsi="var(--jp-code-font-family)" w:cs="Courier New"/>
+          <w:kern w:val="0"/>
+          <w:sz w:val="20"/>
+          <w:szCs w:val="20"/>
+          <w14:ligatures w14:val="none"/>
+        </w:rPr>
+      </w:pPr>
+    </w:p>
+    <w:p>
+      <w:pPr>
+        <w:shd w:val="clear" w:color="auto" w:fill="FFFFFF"/>
+        <w:tabs>
+          <w:tab w:val="left" w:pos="916"/>
+          <w:tab w:val="left" w:pos="1832"/>
+          <w:tab w:val="left" w:pos="2748"/>
+          <w:tab w:val="left" w:pos="3664"/>
+          <w:tab w:val="left" w:pos="4580"/>
+          <w:tab w:val="left" w:pos="5496"/>
+          <w:tab w:val="left" w:pos="6412"/>
+          <w:tab w:val="left" w:pos="7328"/>
+          <w:tab w:val="left" w:pos="8244"/>
+          <w:tab w:val="left" w:pos="9160"/>
+          <w:tab w:val="left" w:pos="10076"/>
+          <w:tab w:val="left" w:pos="10992"/>
+          <w:tab w:val="left" w:pos="11908"/>
+          <w:tab w:val="left" w:pos="12824"/>
+          <w:tab w:val="left" w:pos="13740"/>
+          <w:tab w:val="left" w:pos="14656"/>
+        </w:tabs>
+        <w:wordWrap w:val="0"/>
+        <w:spacing w:after="0" w:line="240" w:lineRule="auto"/>
+        <w:rPr>
+          <w:rFonts w:ascii="var(--jp-code-font-family)" w:eastAsia="Times New Roman" w:hAnsi="var(--jp-code-font-family)" w:cs="Courier New"/>
+          <w:kern w:val="0"/>
+          <w:sz w:val="20"/>
+          <w:szCs w:val="20"/>
+          <w14:ligatures w14:val="none"/>
+        </w:rPr>
+      </w:pPr>
+      <w:r>
+        <w:rPr>
+          <w:rFonts w:ascii="var(--jp-code-font-family)" w:eastAsia="Times New Roman" w:hAnsi="var(--jp-code-font-family)" w:cs="Courier New"/>
+          <w:kern w:val="0"/>
+          <w:sz w:val="20"/>
+          <w:szCs w:val="20"/>
+          <w14:ligatures w14:val="none"/>
+        </w:rPr>
+        <w:t>In summary, AVL trees are self-balancing binary search trees designed to maintain sorted order while allowing efficient search, insertion, and deletion operations.</w:t>
+      </w:r>
+    </w:p>
+    <w:p>
+      <w:pPr>
+        <w:rPr>
+          <w:b/>
+          <w:bCs/>
+        </w:rPr>
+      </w:pPr>
+    </w:p>
+    <w:p>
+      <w:pPr>
+        <w:rPr>
+          <w:b/>
+          <w:bCs/>
+        </w:rPr>
+      </w:pPr>
+      <w:r>
+        <w:rPr>
+          <w:b/>
+          <w:bCs/>
+        </w:rPr>
+        <w:t>(2,1,2):</w:t>
+      </w:r>
+    </w:p>
+    <w:p>
+      <w:pPr>
+        <w:shd w:val="clear" w:color="auto" w:fill="FFFFFF"/>
+        <w:tabs>
+          <w:tab w:val="left" w:pos="916"/>
+          <w:tab w:val="left" w:pos="1832"/>
+          <w:tab w:val="left" w:pos="2748"/>
+          <w:tab w:val="left" w:pos="3664"/>
+          <w:tab w:val="left" w:pos="4580"/>
+          <w:tab w:val="left" w:pos="5496"/>
+          <w:tab w:val="left" w:pos="6412"/>
+          <w:tab w:val="left" w:pos="7328"/>
+          <w:tab w:val="left" w:pos="8244"/>
+          <w:tab w:val="left" w:pos="9160"/>
+          <w:tab w:val="left" w:pos="10076"/>
+          <w:tab w:val="left" w:pos="10992"/>
+          <w:tab w:val="left" w:pos="11908"/>
+          <w:tab w:val="left" w:pos="12824"/>
+          <w:tab w:val="left" w:pos="13740"/>
+          <w:tab w:val="left" w:pos="14656"/>
+        </w:tabs>
+        <w:wordWrap w:val="0"/>
+        <w:spacing w:after="0" w:line="240" w:lineRule="auto"/>
+        <w:rPr>
+          <w:rFonts w:ascii="var(--jp-code-font-family)" w:eastAsia="Times New Roman" w:hAnsi="var(--jp-code-font-family)" w:cs="Courier New"/>
+          <w:kern w:val="0"/>
+          <w:sz w:val="20"/>
+          <w:szCs w:val="20"/>
+          <w14:ligatures w14:val="none"/>
+        </w:rPr>
+      </w:pPr>
+      <w:r>
+        <w:rPr>
+          <w:rFonts w:ascii="var(--jp-code-font-family)" w:eastAsia="Times New Roman" w:hAnsi="var(--jp-code-font-family)" w:cs="Courier New"/>
+          <w:kern w:val="0"/>
+          <w:sz w:val="20"/>
+          <w:szCs w:val="20"/>
+          <w14:ligatures w14:val="none"/>
+        </w:rPr>
+        <w:t>An AVL tree is a self-balancing binary search tree data structure that ensures the height of the tree remains relatively constant even after insertions or deletions, which can cause the tree to become unbalanced.</w:t>
+      </w:r>
+    </w:p>
+    <w:p>
+      <w:pPr>
+        <w:shd w:val="clear" w:color="auto" w:fill="FFFFFF"/>
+        <w:tabs>
+          <w:tab w:val="left" w:pos="916"/>
+          <w:tab w:val="left" w:pos="1832"/>
+          <w:tab w:val="left" w:pos="2748"/>
+          <w:tab w:val="left" w:pos="3664"/>
+          <w:tab w:val="left" w:pos="4580"/>
+          <w:tab w:val="left" w:pos="5496"/>
+          <w:tab w:val="left" w:pos="6412"/>
+          <w:tab w:val="left" w:pos="7328"/>
+          <w:tab w:val="left" w:pos="8244"/>
+          <w:tab w:val="left" w:pos="9160"/>
+          <w:tab w:val="left" w:pos="10076"/>
+          <w:tab w:val="left" w:pos="10992"/>
+          <w:tab w:val="left" w:pos="11908"/>
+          <w:tab w:val="left" w:pos="12824"/>
+          <w:tab w:val="left" w:pos="13740"/>
+          <w:tab w:val="left" w:pos="14656"/>
+        </w:tabs>
+        <w:wordWrap w:val="0"/>
+        <w:spacing w:after="0" w:line="240" w:lineRule="auto"/>
+        <w:rPr>
+          <w:rFonts w:ascii="var(--jp-code-font-family)" w:eastAsia="Times New Roman" w:hAnsi="var(--jp-code-font-family)" w:cs="Courier New"/>
+          <w:kern w:val="0"/>
+          <w:sz w:val="20"/>
+          <w:szCs w:val="20"/>
+          <w14:ligatures w14:val="none"/>
+        </w:rPr>
+      </w:pPr>
+    </w:p>
+    <w:p>
+      <w:pPr>
+        <w:shd w:val="clear" w:color="auto" w:fill="FFFFFF"/>
+        <w:tabs>
+          <w:tab w:val="left" w:pos="916"/>
+          <w:tab w:val="left" w:pos="1832"/>
+          <w:tab w:val="left" w:pos="2748"/>
+          <w:tab w:val="left" w:pos="3664"/>
+          <w:tab w:val="left" w:pos="4580"/>
+          <w:tab w:val="left" w:pos="5496"/>
+          <w:tab w:val="left" w:pos="6412"/>
+          <w:tab w:val="left" w:pos="7328"/>
+          <w:tab w:val="left" w:pos="8244"/>
+          <w:tab w:val="left" w:pos="9160"/>
+          <w:tab w:val="left" w:pos="10076"/>
+          <w:tab w:val="left" w:pos="10992"/>
+          <w:tab w:val="left" w:pos="11908"/>
+          <w:tab w:val="left" w:pos="12824"/>
+          <w:tab w:val="left" w:pos="13740"/>
+          <w:tab w:val="left" w:pos="14656"/>
+        </w:tabs>
+        <w:wordWrap w:val="0"/>
+        <w:spacing w:after="0" w:line="240" w:lineRule="auto"/>
+        <w:rPr>
+          <w:rFonts w:ascii="var(--jp-code-font-family)" w:eastAsia="Times New Roman" w:hAnsi="var(--jp-code-font-family)" w:cs="Courier New"/>
+          <w:kern w:val="0"/>
+          <w:sz w:val="20"/>
+          <w:szCs w:val="20"/>
+          <w14:ligatures w14:val="none"/>
+        </w:rPr>
+      </w:pPr>
+      <w:r>
+        <w:rPr>
+          <w:rFonts w:ascii="var(--jp-code-font-family)" w:eastAsia="Times New Roman" w:hAnsi="var(--jp-code-font-family)" w:cs="Courier New"/>
+          <w:kern w:val="0"/>
+          <w:sz w:val="20"/>
+          <w:szCs w:val="20"/>
+          <w14:ligatures w14:val="none"/>
+        </w:rPr>
+        <w:t>In an AVL tree, each node has at most two child nodes (left and right), and each internal node has a balance factor, which is calculated by subtracting the number of keys in its left subtree from the number of keys in its right subtree. The balance factor is used to determine when the tree needs to be rebalanced.</w:t>
+      </w:r>
+    </w:p>
+    <w:p>
+      <w:pPr>
+        <w:shd w:val="clear" w:color="auto" w:fill="FFFFFF"/>
+        <w:tabs>
+          <w:tab w:val="left" w:pos="916"/>
+          <w:tab w:val="left" w:pos="1832"/>
+          <w:tab w:val="left" w:pos="2748"/>
+          <w:tab w:val="left" w:pos="3664"/>
+          <w:tab w:val="left" w:pos="4580"/>
+          <w:tab w:val="left" w:pos="5496"/>
+          <w:tab w:val="left" w:pos="6412"/>
+          <w:tab w:val="left" w:pos="7328"/>
+          <w:tab w:val="left" w:pos="8244"/>
+          <w:tab w:val="left" w:pos="9160"/>
+          <w:tab w:val="left" w:pos="10076"/>
+          <w:tab w:val="left" w:pos="10992"/>
+          <w:tab w:val="left" w:pos="11908"/>
+          <w:tab w:val="left" w:pos="12824"/>
+          <w:tab w:val="left" w:pos="13740"/>
+          <w:tab w:val="left" w:pos="14656"/>
+        </w:tabs>
+        <w:wordWrap w:val="0"/>
+        <w:spacing w:after="0" w:line="240" w:lineRule="auto"/>
+        <w:rPr>
+          <w:rFonts w:ascii="var(--jp-code-font-family)" w:eastAsia="Times New Roman" w:hAnsi="var(--jp-code-font-family)" w:cs="Courier New"/>
+          <w:kern w:val="0"/>
+          <w:sz w:val="20"/>
+          <w:szCs w:val="20"/>
+          <w14:ligatures w14:val="none"/>
+        </w:rPr>
+      </w:pPr>
+    </w:p>
+    <w:p>
+      <w:pPr>
+        <w:shd w:val="clear" w:color="auto" w:fill="FFFFFF"/>
+        <w:tabs>
+          <w:tab w:val="left" w:pos="916"/>
+          <w:tab w:val="left" w:pos="1832"/>
+          <w:tab w:val="left" w:pos="2748"/>
+          <w:tab w:val="left" w:pos="3664"/>
+          <w:tab w:val="left" w:pos="4580"/>
+          <w:tab w:val="left" w:pos="5496"/>
+          <w:tab w:val="left" w:pos="6412"/>
+          <w:tab w:val="left" w:pos="7328"/>
+          <w:tab w:val="left" w:pos="8244"/>
+          <w:tab w:val="left" w:pos="9160"/>
+          <w:tab w:val="left" w:pos="10076"/>
+          <w:tab w:val="left" w:pos="10992"/>
+          <w:tab w:val="left" w:pos="11908"/>
+          <w:tab w:val="left" w:pos="12824"/>
+          <w:tab w:val="left" w:pos="13740"/>
+          <w:tab w:val="left" w:pos="14656"/>
+        </w:tabs>
+        <w:wordWrap w:val="0"/>
+        <w:spacing w:after="0" w:line="240" w:lineRule="auto"/>
+        <w:rPr>
+          <w:rFonts w:ascii="var(--jp-code-font-family)" w:eastAsia="Times New Roman" w:hAnsi="var(--jp-code-font-family)" w:cs="Courier New"/>
+          <w:kern w:val="0"/>
+          <w:sz w:val="20"/>
+          <w:szCs w:val="20"/>
+          <w14:ligatures w14:val="none"/>
+        </w:rPr>
+      </w:pPr>
+      <w:r>
+        <w:rPr>
+          <w:rFonts w:ascii="var(--jp-code-font-family)" w:eastAsia="Times New Roman" w:hAnsi="var(--jp-code-font-family)" w:cs="Courier New"/>
+          <w:kern w:val="0"/>
+          <w:sz w:val="20"/>
+          <w:szCs w:val="20"/>
+          <w14:ligatures w14:val="none"/>
+        </w:rPr>
+        <w:t>When a node is inserted or deleted, the balance factor of its parent node is recalculated, and if it becomes too large (indicating an unbalanced tree), the nodes are rearranged to restore balance to the tree. This process involves rotating nodes and possibly moving them up or down in the tree to maintain the balance.</w:t>
+      </w:r>
+    </w:p>
+    <w:p>
+      <w:pPr>
+        <w:shd w:val="clear" w:color="auto" w:fill="FFFFFF"/>
+        <w:tabs>
+          <w:tab w:val="left" w:pos="916"/>
+          <w:tab w:val="left" w:pos="1832"/>
+          <w:tab w:val="left" w:pos="2748"/>
+          <w:tab w:val="left" w:pos="3664"/>
+          <w:tab w:val="left" w:pos="4580"/>
+          <w:tab w:val="left" w:pos="5496"/>
+          <w:tab w:val="left" w:pos="6412"/>
+          <w:tab w:val="left" w:pos="7328"/>
+          <w:tab w:val="left" w:pos="8244"/>
+          <w:tab w:val="left" w:pos="9160"/>
+          <w:tab w:val="left" w:pos="10076"/>
+          <w:tab w:val="left" w:pos="10992"/>
+          <w:tab w:val="left" w:pos="11908"/>
+          <w:tab w:val="left" w:pos="12824"/>
+          <w:tab w:val="left" w:pos="13740"/>
+          <w:tab w:val="left" w:pos="14656"/>
+        </w:tabs>
+        <w:wordWrap w:val="0"/>
+        <w:spacing w:after="0" w:line="240" w:lineRule="auto"/>
+        <w:rPr>
+          <w:rFonts w:ascii="var(--jp-code-font-family)" w:eastAsia="Times New Roman" w:hAnsi="var(--jp-code-font-family)" w:cs="Courier New"/>
+          <w:kern w:val="0"/>
+          <w:sz w:val="20"/>
+          <w:szCs w:val="20"/>
+          <w14:ligatures w14:val="none"/>
+        </w:rPr>
+      </w:pPr>
+    </w:p>
+    <w:p>
+      <w:pPr>
+        <w:shd w:val="clear" w:color="auto" w:fill="FFFFFF"/>
+        <w:tabs>
+          <w:tab w:val="left" w:pos="916"/>
+          <w:tab w:val="left" w:pos="1832"/>
+          <w:tab w:val="left" w:pos="2748"/>
+          <w:tab w:val="left" w:pos="3664"/>
+          <w:tab w:val="left" w:pos="4580"/>
+          <w:tab w:val="left" w:pos="5496"/>
+          <w:tab w:val="left" w:pos="6412"/>
+          <w:tab w:val="left" w:pos="7328"/>
+          <w:tab w:val="left" w:pos="8244"/>
+          <w:tab w:val="left" w:pos="9160"/>
+          <w:tab w:val="left" w:pos="10076"/>
+          <w:tab w:val="left" w:pos="10992"/>
+          <w:tab w:val="left" w:pos="11908"/>
+          <w:tab w:val="left" w:pos="12824"/>
+          <w:tab w:val="left" w:pos="13740"/>
+          <w:tab w:val="left" w:pos="14656"/>
+        </w:tabs>
+        <w:wordWrap w:val="0"/>
+        <w:spacing w:after="0" w:line="240" w:lineRule="auto"/>
+        <w:rPr>
+          <w:rFonts w:ascii="var(--jp-code-font-family)" w:eastAsia="Times New Roman" w:hAnsi="var(--jp-code-font-family)" w:cs="Courier New"/>
+          <w:kern w:val="0"/>
+          <w:sz w:val="20"/>
+          <w:szCs w:val="20"/>
+          <w14:ligatures w14:val="none"/>
+        </w:rPr>
+      </w:pPr>
+      <w:r>
+        <w:rPr>
+          <w:rFonts w:ascii="var(--jp-code-font-family)" w:eastAsia="Times New Roman" w:hAnsi="var(--jp-code-font-family)" w:cs="Courier New"/>
+          <w:kern w:val="0"/>
+          <w:sz w:val="20"/>
+          <w:szCs w:val="20"/>
+          <w14:ligatures w14:val="none"/>
+        </w:rPr>
+        <w:lastRenderedPageBreak/>
+        <w:t>AVL trees were developed by Adelson-</w:t>
+      </w:r>
+      <w:proofErr w:type="spellStart"/>
+      <w:r>
+        <w:rPr>
+          <w:rFonts w:ascii="var(--jp-code-font-family)" w:eastAsia="Times New Roman" w:hAnsi="var(--jp-code-font-family)" w:cs="Courier New"/>
+          <w:kern w:val="0"/>
+          <w:sz w:val="20"/>
+          <w:szCs w:val="20"/>
+          <w14:ligatures w14:val="none"/>
+        </w:rPr>
+        <w:t>Velskii</w:t>
+      </w:r>
+      <w:proofErr w:type="spellEnd"/>
+      <w:r>
+        <w:rPr>
+          <w:rFonts w:ascii="var(--jp-code-font-family)" w:eastAsia="Times New Roman" w:hAnsi="var(--jp-code-font-family)" w:cs="Courier New"/>
+          <w:kern w:val="0"/>
+          <w:sz w:val="20"/>
+          <w:szCs w:val="20"/>
+          <w14:ligatures w14:val="none"/>
+        </w:rPr>
+        <w:t xml:space="preserve"> and Landis in 1962 as a way to improve the performance of binary search trees by minimizing the number of comparisons required during insertion, deletion, and search operations. They are commonly used in databases, file systems, and other applications where efficient search and retrieval of data is critical.</w:t>
+      </w:r>
+    </w:p>
+    <w:p>
+      <w:pPr>
+        <w:shd w:val="clear" w:color="auto" w:fill="FFFFFF"/>
+        <w:tabs>
+          <w:tab w:val="left" w:pos="916"/>
+          <w:tab w:val="left" w:pos="1832"/>
+          <w:tab w:val="left" w:pos="2748"/>
+          <w:tab w:val="left" w:pos="3664"/>
+          <w:tab w:val="left" w:pos="4580"/>
+          <w:tab w:val="left" w:pos="5496"/>
+          <w:tab w:val="left" w:pos="6412"/>
+          <w:tab w:val="left" w:pos="7328"/>
+          <w:tab w:val="left" w:pos="8244"/>
+          <w:tab w:val="left" w:pos="9160"/>
+          <w:tab w:val="left" w:pos="10076"/>
+          <w:tab w:val="left" w:pos="10992"/>
+          <w:tab w:val="left" w:pos="11908"/>
+          <w:tab w:val="left" w:pos="12824"/>
+          <w:tab w:val="left" w:pos="13740"/>
+          <w:tab w:val="left" w:pos="14656"/>
+        </w:tabs>
+        <w:wordWrap w:val="0"/>
+        <w:spacing w:after="0" w:line="240" w:lineRule="auto"/>
+        <w:rPr>
+          <w:rFonts w:ascii="var(--jp-code-font-family)" w:eastAsia="Times New Roman" w:hAnsi="var(--jp-code-font-family)" w:cs="Courier New"/>
+          <w:kern w:val="0"/>
+          <w:sz w:val="20"/>
+          <w:szCs w:val="20"/>
+          <w14:ligatures w14:val="none"/>
+        </w:rPr>
+      </w:pPr>
+    </w:p>
+    <w:p>
+      <w:pPr>
+        <w:shd w:val="clear" w:color="auto" w:fill="FFFFFF"/>
+        <w:tabs>
+          <w:tab w:val="left" w:pos="916"/>
+          <w:tab w:val="left" w:pos="1832"/>
+          <w:tab w:val="left" w:pos="2748"/>
+          <w:tab w:val="left" w:pos="3664"/>
+          <w:tab w:val="left" w:pos="4580"/>
+          <w:tab w:val="left" w:pos="5496"/>
+          <w:tab w:val="left" w:pos="6412"/>
+          <w:tab w:val="left" w:pos="7328"/>
+          <w:tab w:val="left" w:pos="8244"/>
+          <w:tab w:val="left" w:pos="9160"/>
+          <w:tab w:val="left" w:pos="10076"/>
+          <w:tab w:val="left" w:pos="10992"/>
+          <w:tab w:val="left" w:pos="11908"/>
+          <w:tab w:val="left" w:pos="12824"/>
+          <w:tab w:val="left" w:pos="13740"/>
+          <w:tab w:val="left" w:pos="14656"/>
+        </w:tabs>
+        <w:wordWrap w:val="0"/>
+        <w:spacing w:after="0" w:line="240" w:lineRule="auto"/>
+        <w:rPr>
+          <w:rFonts w:ascii="var(--jp-code-font-family)" w:eastAsia="Times New Roman" w:hAnsi="var(--jp-code-font-family)" w:cs="Courier New"/>
+          <w:kern w:val="0"/>
+          <w:sz w:val="20"/>
+          <w:szCs w:val="20"/>
+          <w14:ligatures w14:val="none"/>
+        </w:rPr>
+      </w:pPr>
+      <w:r>
+        <w:rPr>
+          <w:rFonts w:ascii="var(--jp-code-font-family)" w:eastAsia="Times New Roman" w:hAnsi="var(--jp-code-font-family)" w:cs="Courier New"/>
+          <w:kern w:val="0"/>
+          <w:sz w:val="20"/>
+          <w:szCs w:val="20"/>
+          <w14:ligatures w14:val="none"/>
+        </w:rPr>
+        <w:t>The key benefits of AVL trees include:</w:t>
+      </w:r>
+    </w:p>
+    <w:p>
+      <w:pPr>
+        <w:shd w:val="clear" w:color="auto" w:fill="FFFFFF"/>
+        <w:tabs>
+          <w:tab w:val="left" w:pos="916"/>
+          <w:tab w:val="left" w:pos="1832"/>
+          <w:tab w:val="left" w:pos="2748"/>
+          <w:tab w:val="left" w:pos="3664"/>
+          <w:tab w:val="left" w:pos="4580"/>
+          <w:tab w:val="left" w:pos="5496"/>
+          <w:tab w:val="left" w:pos="6412"/>
+          <w:tab w:val="left" w:pos="7328"/>
+          <w:tab w:val="left" w:pos="8244"/>
+          <w:tab w:val="left" w:pos="9160"/>
+          <w:tab w:val="left" w:pos="10076"/>
+          <w:tab w:val="left" w:pos="10992"/>
+          <w:tab w:val="left" w:pos="11908"/>
+          <w:tab w:val="left" w:pos="12824"/>
+          <w:tab w:val="left" w:pos="13740"/>
+          <w:tab w:val="left" w:pos="14656"/>
+        </w:tabs>
+        <w:wordWrap w:val="0"/>
+        <w:spacing w:after="0" w:line="240" w:lineRule="auto"/>
+        <w:rPr>
+          <w:rFonts w:ascii="var(--jp-code-font-family)" w:eastAsia="Times New Roman" w:hAnsi="var(--jp-code-font-family)" w:cs="Courier New"/>
+          <w:kern w:val="0"/>
+          <w:sz w:val="20"/>
+          <w:szCs w:val="20"/>
+          <w14:ligatures w14:val="none"/>
+        </w:rPr>
+      </w:pPr>
+    </w:p>
+    <w:p>
+      <w:pPr>
+        <w:shd w:val="clear" w:color="auto" w:fill="FFFFFF"/>
+        <w:tabs>
+          <w:tab w:val="left" w:pos="916"/>
+          <w:tab w:val="left" w:pos="1832"/>
+          <w:tab w:val="left" w:pos="2748"/>
+          <w:tab w:val="left" w:pos="3664"/>
+          <w:tab w:val="left" w:pos="4580"/>
+          <w:tab w:val="left" w:pos="5496"/>
+          <w:tab w:val="left" w:pos="6412"/>
+          <w:tab w:val="left" w:pos="7328"/>
+          <w:tab w:val="left" w:pos="8244"/>
+          <w:tab w:val="left" w:pos="9160"/>
+          <w:tab w:val="left" w:pos="10076"/>
+          <w:tab w:val="left" w:pos="10992"/>
+          <w:tab w:val="left" w:pos="11908"/>
+          <w:tab w:val="left" w:pos="12824"/>
+          <w:tab w:val="left" w:pos="13740"/>
+          <w:tab w:val="left" w:pos="14656"/>
+        </w:tabs>
+        <w:wordWrap w:val="0"/>
+        <w:spacing w:after="0" w:line="240" w:lineRule="auto"/>
+        <w:rPr>
+          <w:rFonts w:ascii="var(--jp-code-font-family)" w:eastAsia="Times New Roman" w:hAnsi="var(--jp-code-font-family)" w:cs="Courier New"/>
+          <w:kern w:val="0"/>
+          <w:sz w:val="20"/>
+          <w:szCs w:val="20"/>
+          <w14:ligatures w14:val="none"/>
+        </w:rPr>
+      </w:pPr>
+      <w:r>
+        <w:rPr>
+          <w:rFonts w:ascii="var(--jp-code-font-family)" w:eastAsia="Times New Roman" w:hAnsi="var(--jp-code-font-family)" w:cs="Courier New"/>
+          <w:kern w:val="0"/>
+          <w:sz w:val="20"/>
+          <w:szCs w:val="20"/>
+          <w14:ligatures w14:val="none"/>
+        </w:rPr>
+        <w:t>* Fast search times</w:t>
+      </w:r>
+    </w:p>
+    <w:p>
+      <w:pPr>
+        <w:shd w:val="clear" w:color="auto" w:fill="FFFFFF"/>
+        <w:tabs>
+          <w:tab w:val="left" w:pos="916"/>
+          <w:tab w:val="left" w:pos="1832"/>
+          <w:tab w:val="left" w:pos="2748"/>
+          <w:tab w:val="left" w:pos="3664"/>
+          <w:tab w:val="left" w:pos="4580"/>
+          <w:tab w:val="left" w:pos="5496"/>
+          <w:tab w:val="left" w:pos="6412"/>
+          <w:tab w:val="left" w:pos="7328"/>
+          <w:tab w:val="left" w:pos="8244"/>
+          <w:tab w:val="left" w:pos="9160"/>
+          <w:tab w:val="left" w:pos="10076"/>
+          <w:tab w:val="left" w:pos="10992"/>
+          <w:tab w:val="left" w:pos="11908"/>
+          <w:tab w:val="left" w:pos="12824"/>
+          <w:tab w:val="left" w:pos="13740"/>
+          <w:tab w:val="left" w:pos="14656"/>
+        </w:tabs>
+        <w:wordWrap w:val="0"/>
+        <w:spacing w:after="0" w:line="240" w:lineRule="auto"/>
+        <w:rPr>
+          <w:rFonts w:ascii="var(--jp-code-font-family)" w:eastAsia="Times New Roman" w:hAnsi="var(--jp-code-font-family)" w:cs="Courier New"/>
+          <w:kern w:val="0"/>
+          <w:sz w:val="20"/>
+          <w:szCs w:val="20"/>
+          <w14:ligatures w14:val="none"/>
+        </w:rPr>
+      </w:pPr>
+      <w:r>
+        <w:rPr>
+          <w:rFonts w:ascii="var(--jp-code-font-family)" w:eastAsia="Times New Roman" w:hAnsi="var(--jp-code-font-family)" w:cs="Courier New"/>
+          <w:kern w:val="0"/>
+          <w:sz w:val="20"/>
+          <w:szCs w:val="20"/>
+          <w14:ligatures w14:val="none"/>
+        </w:rPr>
+        <w:t>* Efficient insertion and deletion operations</w:t>
+      </w:r>
+    </w:p>
+    <w:p>
+      <w:pPr>
+        <w:shd w:val="clear" w:color="auto" w:fill="FFFFFF"/>
+        <w:tabs>
+          <w:tab w:val="left" w:pos="916"/>
+          <w:tab w:val="left" w:pos="1832"/>
+          <w:tab w:val="left" w:pos="2748"/>
+          <w:tab w:val="left" w:pos="3664"/>
+          <w:tab w:val="left" w:pos="4580"/>
+          <w:tab w:val="left" w:pos="5496"/>
+          <w:tab w:val="left" w:pos="6412"/>
+          <w:tab w:val="left" w:pos="7328"/>
+          <w:tab w:val="left" w:pos="8244"/>
+          <w:tab w:val="left" w:pos="9160"/>
+          <w:tab w:val="left" w:pos="10076"/>
+          <w:tab w:val="left" w:pos="10992"/>
+          <w:tab w:val="left" w:pos="11908"/>
+          <w:tab w:val="left" w:pos="12824"/>
+          <w:tab w:val="left" w:pos="13740"/>
+          <w:tab w:val="left" w:pos="14656"/>
+        </w:tabs>
+        <w:wordWrap w:val="0"/>
+        <w:spacing w:after="0" w:line="240" w:lineRule="auto"/>
+        <w:rPr>
+          <w:rFonts w:ascii="var(--jp-code-font-family)" w:eastAsia="Times New Roman" w:hAnsi="var(--jp-code-font-family)" w:cs="Courier New"/>
+          <w:kern w:val="0"/>
+          <w:sz w:val="20"/>
+          <w:szCs w:val="20"/>
+          <w14:ligatures w14:val="none"/>
+        </w:rPr>
+      </w:pPr>
+      <w:r>
+        <w:rPr>
+          <w:rFonts w:ascii="var(--jp-code-font-family)" w:eastAsia="Times New Roman" w:hAnsi="var(--jp-code-font-family)" w:cs="Courier New"/>
+          <w:kern w:val="0"/>
+          <w:sz w:val="20"/>
+          <w:szCs w:val="20"/>
+          <w14:ligatures w14:val="none"/>
+        </w:rPr>
+        <w:t>* Self-balancing, which ensures the tree remains roughly balanced even after insertions or deletions</w:t>
+      </w:r>
+    </w:p>
+    <w:p>
+      <w:pPr>
+        <w:shd w:val="clear" w:color="auto" w:fill="FFFFFF"/>
+        <w:tabs>
+          <w:tab w:val="left" w:pos="916"/>
+          <w:tab w:val="left" w:pos="1832"/>
+          <w:tab w:val="left" w:pos="2748"/>
+          <w:tab w:val="left" w:pos="3664"/>
+          <w:tab w:val="left" w:pos="4580"/>
+          <w:tab w:val="left" w:pos="5496"/>
+          <w:tab w:val="left" w:pos="6412"/>
+          <w:tab w:val="left" w:pos="7328"/>
+          <w:tab w:val="left" w:pos="8244"/>
+          <w:tab w:val="left" w:pos="9160"/>
+          <w:tab w:val="left" w:pos="10076"/>
+          <w:tab w:val="left" w:pos="10992"/>
+          <w:tab w:val="left" w:pos="11908"/>
+          <w:tab w:val="left" w:pos="12824"/>
+          <w:tab w:val="left" w:pos="13740"/>
+          <w:tab w:val="left" w:pos="14656"/>
+        </w:tabs>
+        <w:wordWrap w:val="0"/>
+        <w:spacing w:after="0" w:line="240" w:lineRule="auto"/>
+        <w:rPr>
+          <w:rFonts w:ascii="var(--jp-code-font-family)" w:eastAsia="Times New Roman" w:hAnsi="var(--jp-code-font-family)" w:cs="Courier New"/>
+          <w:kern w:val="0"/>
+          <w:sz w:val="20"/>
+          <w:szCs w:val="20"/>
+          <w14:ligatures w14:val="none"/>
+        </w:rPr>
+      </w:pPr>
+    </w:p>
+    <w:p>
+      <w:pPr>
+        <w:shd w:val="clear" w:color="auto" w:fill="FFFFFF"/>
+        <w:tabs>
+          <w:tab w:val="left" w:pos="916"/>
+          <w:tab w:val="left" w:pos="1832"/>
+          <w:tab w:val="left" w:pos="2748"/>
+          <w:tab w:val="left" w:pos="3664"/>
+          <w:tab w:val="left" w:pos="4580"/>
+          <w:tab w:val="left" w:pos="5496"/>
+          <w:tab w:val="left" w:pos="6412"/>
+          <w:tab w:val="left" w:pos="7328"/>
+          <w:tab w:val="left" w:pos="8244"/>
+          <w:tab w:val="left" w:pos="9160"/>
+          <w:tab w:val="left" w:pos="10076"/>
+          <w:tab w:val="left" w:pos="10992"/>
+          <w:tab w:val="left" w:pos="11908"/>
+          <w:tab w:val="left" w:pos="12824"/>
+          <w:tab w:val="left" w:pos="13740"/>
+          <w:tab w:val="left" w:pos="14656"/>
+        </w:tabs>
+        <w:wordWrap w:val="0"/>
+        <w:spacing w:after="0" w:line="240" w:lineRule="auto"/>
+        <w:rPr>
+          <w:rFonts w:ascii="var(--jp-code-font-family)" w:eastAsia="Times New Roman" w:hAnsi="var(--jp-code-font-family)" w:cs="Courier New"/>
+          <w:kern w:val="0"/>
+          <w:sz w:val="20"/>
+          <w:szCs w:val="20"/>
+          <w14:ligatures w14:val="none"/>
+        </w:rPr>
+      </w:pPr>
+      <w:r>
+        <w:rPr>
+          <w:rFonts w:ascii="var(--jp-code-font-family)" w:eastAsia="Times New Roman" w:hAnsi="var(--jp-code-font-family)" w:cs="Courier New"/>
+          <w:kern w:val="0"/>
+          <w:sz w:val="20"/>
+          <w:szCs w:val="20"/>
+          <w14:ligatures w14:val="none"/>
+        </w:rPr>
+        <w:t>However, AVL trees do have some limitations, such as increased overhead due to the need for rebalancing and potentially slower performance compared to other data structures like B-trees.</w:t>
+      </w:r>
+    </w:p>
+    <w:p>
+      <w:pPr>
+        <w:rPr>
+          <w:b/>
+          <w:bCs/>
+        </w:rPr>
+      </w:pPr>
+    </w:p>
+    <w:p>
+      <w:pPr>
+        <w:rPr>
+          <w:b/>
+          <w:bCs/>
+        </w:rPr>
+      </w:pPr>
+      <w:r>
+        <w:rPr>
+          <w:b/>
+          <w:bCs/>
+        </w:rPr>
+        <w:t>(3,1,2):</w:t>
+      </w:r>
+    </w:p>
+    <w:p>
+      <w:pPr>
+        <w:shd w:val="clear" w:color="auto" w:fill="FFFFFF"/>
+        <w:tabs>
+          <w:tab w:val="left" w:pos="916"/>
+          <w:tab w:val="left" w:pos="1832"/>
+          <w:tab w:val="left" w:pos="2748"/>
+          <w:tab w:val="left" w:pos="3664"/>
+          <w:tab w:val="left" w:pos="4580"/>
+          <w:tab w:val="left" w:pos="5496"/>
+          <w:tab w:val="left" w:pos="6412"/>
+          <w:tab w:val="left" w:pos="7328"/>
+          <w:tab w:val="left" w:pos="8244"/>
+          <w:tab w:val="left" w:pos="9160"/>
+          <w:tab w:val="left" w:pos="10076"/>
+          <w:tab w:val="left" w:pos="10992"/>
+          <w:tab w:val="left" w:pos="11908"/>
+          <w:tab w:val="left" w:pos="12824"/>
+          <w:tab w:val="left" w:pos="13740"/>
+          <w:tab w:val="left" w:pos="14656"/>
+        </w:tabs>
+        <w:wordWrap w:val="0"/>
+        <w:spacing w:after="0" w:line="240" w:lineRule="auto"/>
+        <w:rPr>
+          <w:rFonts w:ascii="var(--jp-code-font-family)" w:eastAsia="Times New Roman" w:hAnsi="var(--jp-code-font-family)" w:cs="Courier New"/>
+          <w:kern w:val="0"/>
+          <w:sz w:val="20"/>
+          <w:szCs w:val="20"/>
+          <w14:ligatures w14:val="none"/>
+        </w:rPr>
+      </w:pPr>
+      <w:r>
+        <w:rPr>
+          <w:rFonts w:ascii="var(--jp-code-font-family)" w:eastAsia="Times New Roman" w:hAnsi="var(--jp-code-font-family)" w:cs="Courier New"/>
+          <w:kern w:val="0"/>
+          <w:sz w:val="20"/>
+          <w:szCs w:val="20"/>
+          <w14:ligatures w14:val="none"/>
+        </w:rPr>
+        <w:t>An AVL tree is a self-balancing binary search tree (BST) that ensures the height of the tree remains relatively small by rotating nodes when the balance factor becomes too large. This self-balancing mechanism helps maintain the optimal time complexity for search, insertion, and deletion operations.</w:t>
+      </w:r>
+    </w:p>
+    <w:p>
+      <w:pPr>
+        <w:shd w:val="clear" w:color="auto" w:fill="FFFFFF"/>
+        <w:tabs>
+          <w:tab w:val="left" w:pos="916"/>
+          <w:tab w:val="left" w:pos="1832"/>
+          <w:tab w:val="left" w:pos="2748"/>
+          <w:tab w:val="left" w:pos="3664"/>
+          <w:tab w:val="left" w:pos="4580"/>
+          <w:tab w:val="left" w:pos="5496"/>
+          <w:tab w:val="left" w:pos="6412"/>
+          <w:tab w:val="left" w:pos="7328"/>
+          <w:tab w:val="left" w:pos="8244"/>
+          <w:tab w:val="left" w:pos="9160"/>
+          <w:tab w:val="left" w:pos="10076"/>
+          <w:tab w:val="left" w:pos="10992"/>
+          <w:tab w:val="left" w:pos="11908"/>
+          <w:tab w:val="left" w:pos="12824"/>
+          <w:tab w:val="left" w:pos="13740"/>
+          <w:tab w:val="left" w:pos="14656"/>
+        </w:tabs>
+        <w:wordWrap w:val="0"/>
+        <w:spacing w:after="0" w:line="240" w:lineRule="auto"/>
+        <w:rPr>
+          <w:rFonts w:ascii="var(--jp-code-font-family)" w:eastAsia="Times New Roman" w:hAnsi="var(--jp-code-font-family)" w:cs="Courier New"/>
+          <w:kern w:val="0"/>
+          <w:sz w:val="20"/>
+          <w:szCs w:val="20"/>
+          <w14:ligatures w14:val="none"/>
+        </w:rPr>
+      </w:pPr>
+    </w:p>
+    <w:p>
+      <w:pPr>
+        <w:shd w:val="clear" w:color="auto" w:fill="FFFFFF"/>
+        <w:tabs>
+          <w:tab w:val="left" w:pos="916"/>
+          <w:tab w:val="left" w:pos="1832"/>
+          <w:tab w:val="left" w:pos="2748"/>
+          <w:tab w:val="left" w:pos="3664"/>
+          <w:tab w:val="left" w:pos="4580"/>
+          <w:tab w:val="left" w:pos="5496"/>
+          <w:tab w:val="left" w:pos="6412"/>
+          <w:tab w:val="left" w:pos="7328"/>
+          <w:tab w:val="left" w:pos="8244"/>
+          <w:tab w:val="left" w:pos="9160"/>
+          <w:tab w:val="left" w:pos="10076"/>
+          <w:tab w:val="left" w:pos="10992"/>
+          <w:tab w:val="left" w:pos="11908"/>
+          <w:tab w:val="left" w:pos="12824"/>
+          <w:tab w:val="left" w:pos="13740"/>
+          <w:tab w:val="left" w:pos="14656"/>
+        </w:tabs>
+        <w:wordWrap w:val="0"/>
+        <w:spacing w:after="0" w:line="240" w:lineRule="auto"/>
+        <w:rPr>
+          <w:rFonts w:ascii="var(--jp-code-font-family)" w:eastAsia="Times New Roman" w:hAnsi="var(--jp-code-font-family)" w:cs="Courier New"/>
+          <w:kern w:val="0"/>
+          <w:sz w:val="20"/>
+          <w:szCs w:val="20"/>
+          <w14:ligatures w14:val="none"/>
+        </w:rPr>
+      </w:pPr>
+      <w:r>
+        <w:rPr>
+          <w:rFonts w:ascii="var(--jp-code-font-family)" w:eastAsia="Times New Roman" w:hAnsi="var(--jp-code-font-family)" w:cs="Courier New"/>
+          <w:kern w:val="0"/>
+          <w:sz w:val="20"/>
+          <w:szCs w:val="20"/>
+          <w14:ligatures w14:val="none"/>
+        </w:rPr>
+        <w:t>In an AVL tree, each node has at most two children (left child and right child). The tree is balanced by checking the balance factor of each node, which is calculated as the difference between the height of the left subtree and the height of the right subtree. If the balance factor becomes too large (i.e., greater than 1 or less than -1), the tree is unbalanced.</w:t>
+      </w:r>
+    </w:p>
+    <w:p>
+      <w:pPr>
+        <w:shd w:val="clear" w:color="auto" w:fill="FFFFFF"/>
+        <w:tabs>
+          <w:tab w:val="left" w:pos="916"/>
+          <w:tab w:val="left" w:pos="1832"/>
+          <w:tab w:val="left" w:pos="2748"/>
+          <w:tab w:val="left" w:pos="3664"/>
+          <w:tab w:val="left" w:pos="4580"/>
+          <w:tab w:val="left" w:pos="5496"/>
+          <w:tab w:val="left" w:pos="6412"/>
+          <w:tab w:val="left" w:pos="7328"/>
+          <w:tab w:val="left" w:pos="8244"/>
+          <w:tab w:val="left" w:pos="9160"/>
+          <w:tab w:val="left" w:pos="10076"/>
+          <w:tab w:val="left" w:pos="10992"/>
+          <w:tab w:val="left" w:pos="11908"/>
+          <w:tab w:val="left" w:pos="12824"/>
+          <w:tab w:val="left" w:pos="13740"/>
+          <w:tab w:val="left" w:pos="14656"/>
+        </w:tabs>
+        <w:wordWrap w:val="0"/>
+        <w:spacing w:after="0" w:line="240" w:lineRule="auto"/>
+        <w:rPr>
+          <w:rFonts w:ascii="var(--jp-code-font-family)" w:eastAsia="Times New Roman" w:hAnsi="var(--jp-code-font-family)" w:cs="Courier New"/>
+          <w:kern w:val="0"/>
+          <w:sz w:val="20"/>
+          <w:szCs w:val="20"/>
+          <w14:ligatures w14:val="none"/>
+        </w:rPr>
+      </w:pPr>
+    </w:p>
+    <w:p>
+      <w:pPr>
+        <w:shd w:val="clear" w:color="auto" w:fill="FFFFFF"/>
+        <w:tabs>
+          <w:tab w:val="left" w:pos="916"/>
+          <w:tab w:val="left" w:pos="1832"/>
+          <w:tab w:val="left" w:pos="2748"/>
+          <w:tab w:val="left" w:pos="3664"/>
+          <w:tab w:val="left" w:pos="4580"/>
+          <w:tab w:val="left" w:pos="5496"/>
+          <w:tab w:val="left" w:pos="6412"/>
+          <w:tab w:val="left" w:pos="7328"/>
+          <w:tab w:val="left" w:pos="8244"/>
+          <w:tab w:val="left" w:pos="9160"/>
+          <w:tab w:val="left" w:pos="10076"/>
+          <w:tab w:val="left" w:pos="10992"/>
+          <w:tab w:val="left" w:pos="11908"/>
+          <w:tab w:val="left" w:pos="12824"/>
+          <w:tab w:val="left" w:pos="13740"/>
+          <w:tab w:val="left" w:pos="14656"/>
+        </w:tabs>
+        <w:wordWrap w:val="0"/>
+        <w:spacing w:after="0" w:line="240" w:lineRule="auto"/>
+        <w:rPr>
+          <w:rFonts w:ascii="var(--jp-code-font-family)" w:eastAsia="Times New Roman" w:hAnsi="var(--jp-code-font-family)" w:cs="Courier New"/>
+          <w:kern w:val="0"/>
+          <w:sz w:val="20"/>
+          <w:szCs w:val="20"/>
+          <w14:ligatures w14:val="none"/>
+        </w:rPr>
+      </w:pPr>
+      <w:r>
+        <w:rPr>
+          <w:rFonts w:ascii="var(--jp-code-font-family)" w:eastAsia="Times New Roman" w:hAnsi="var(--jp-code-font-family)" w:cs="Courier New"/>
+          <w:kern w:val="0"/>
+          <w:sz w:val="20"/>
+          <w:szCs w:val="20"/>
+          <w14:ligatures w14:val="none"/>
+        </w:rPr>
+        <w:t>To balance the tree, an AVL tree performs rotations on nodes to ensure that the balance factor remains within the optimal range. There are two main types of rotations: left rotation and right rotation. The choice of rotation depends on which child needs to be moved up or down to restore balance.</w:t>
+      </w:r>
+    </w:p>
+    <w:p>
+      <w:pPr>
+        <w:shd w:val="clear" w:color="auto" w:fill="FFFFFF"/>
+        <w:tabs>
+          <w:tab w:val="left" w:pos="916"/>
+          <w:tab w:val="left" w:pos="1832"/>
+          <w:tab w:val="left" w:pos="2748"/>
+          <w:tab w:val="left" w:pos="3664"/>
+          <w:tab w:val="left" w:pos="4580"/>
+          <w:tab w:val="left" w:pos="5496"/>
+          <w:tab w:val="left" w:pos="6412"/>
+          <w:tab w:val="left" w:pos="7328"/>
+          <w:tab w:val="left" w:pos="8244"/>
+          <w:tab w:val="left" w:pos="9160"/>
+          <w:tab w:val="left" w:pos="10076"/>
+          <w:tab w:val="left" w:pos="10992"/>
+          <w:tab w:val="left" w:pos="11908"/>
+          <w:tab w:val="left" w:pos="12824"/>
+          <w:tab w:val="left" w:pos="13740"/>
+          <w:tab w:val="left" w:pos="14656"/>
+        </w:tabs>
+        <w:wordWrap w:val="0"/>
+        <w:spacing w:after="0" w:line="240" w:lineRule="auto"/>
+        <w:rPr>
+          <w:rFonts w:ascii="var(--jp-code-font-family)" w:eastAsia="Times New Roman" w:hAnsi="var(--jp-code-font-family)" w:cs="Courier New"/>
+          <w:kern w:val="0"/>
+          <w:sz w:val="20"/>
+          <w:szCs w:val="20"/>
+          <w14:ligatures w14:val="none"/>
+        </w:rPr>
+      </w:pPr>
+    </w:p>
+    <w:p>
+      <w:pPr>
+        <w:shd w:val="clear" w:color="auto" w:fill="FFFFFF"/>
+        <w:tabs>
+          <w:tab w:val="left" w:pos="916"/>
+          <w:tab w:val="left" w:pos="1832"/>
+          <w:tab w:val="left" w:pos="2748"/>
+          <w:tab w:val="left" w:pos="3664"/>
+          <w:tab w:val="left" w:pos="4580"/>
+          <w:tab w:val="left" w:pos="5496"/>
+          <w:tab w:val="left" w:pos="6412"/>
+          <w:tab w:val="left" w:pos="7328"/>
+          <w:tab w:val="left" w:pos="8244"/>
+          <w:tab w:val="left" w:pos="9160"/>
+          <w:tab w:val="left" w:pos="10076"/>
+          <w:tab w:val="left" w:pos="10992"/>
+          <w:tab w:val="left" w:pos="11908"/>
+          <w:tab w:val="left" w:pos="12824"/>
+          <w:tab w:val="left" w:pos="13740"/>
+          <w:tab w:val="left" w:pos="14656"/>
+        </w:tabs>
+        <w:wordWrap w:val="0"/>
+        <w:spacing w:after="0" w:line="240" w:lineRule="auto"/>
+        <w:rPr>
+          <w:rFonts w:ascii="var(--jp-code-font-family)" w:eastAsia="Times New Roman" w:hAnsi="var(--jp-code-font-family)" w:cs="Courier New"/>
+          <w:kern w:val="0"/>
+          <w:sz w:val="20"/>
+          <w:szCs w:val="20"/>
+          <w14:ligatures w14:val="none"/>
+        </w:rPr>
+      </w:pPr>
+      <w:r>
+        <w:rPr>
+          <w:rFonts w:ascii="var(--jp-code-font-family)" w:eastAsia="Times New Roman" w:hAnsi="var(--jp-code-font-family)" w:cs="Courier New"/>
+          <w:kern w:val="0"/>
+          <w:sz w:val="20"/>
+          <w:szCs w:val="20"/>
+          <w14:ligatures w14:val="none"/>
+        </w:rPr>
+        <w:t>The key properties of an AVL tree are:</w:t>
+      </w:r>
+    </w:p>
+    <w:p>
+      <w:pPr>
+        <w:shd w:val="clear" w:color="auto" w:fill="FFFFFF"/>
+        <w:tabs>
+          <w:tab w:val="left" w:pos="916"/>
+          <w:tab w:val="left" w:pos="1832"/>
+          <w:tab w:val="left" w:pos="2748"/>
+          <w:tab w:val="left" w:pos="3664"/>
+          <w:tab w:val="left" w:pos="4580"/>
+          <w:tab w:val="left" w:pos="5496"/>
+          <w:tab w:val="left" w:pos="6412"/>
+          <w:tab w:val="left" w:pos="7328"/>
+          <w:tab w:val="left" w:pos="8244"/>
+          <w:tab w:val="left" w:pos="9160"/>
+          <w:tab w:val="left" w:pos="10076"/>
+          <w:tab w:val="left" w:pos="10992"/>
+          <w:tab w:val="left" w:pos="11908"/>
+          <w:tab w:val="left" w:pos="12824"/>
+          <w:tab w:val="left" w:pos="13740"/>
+          <w:tab w:val="left" w:pos="14656"/>
+        </w:tabs>
+        <w:wordWrap w:val="0"/>
+        <w:spacing w:after="0" w:line="240" w:lineRule="auto"/>
+        <w:rPr>
+          <w:rFonts w:ascii="var(--jp-code-font-family)" w:eastAsia="Times New Roman" w:hAnsi="var(--jp-code-font-family)" w:cs="Courier New"/>
+          <w:kern w:val="0"/>
+          <w:sz w:val="20"/>
+          <w:szCs w:val="20"/>
+          <w14:ligatures w14:val="none"/>
+        </w:rPr>
+      </w:pPr>
+    </w:p>
+    <w:p>
+      <w:pPr>
+        <w:shd w:val="clear" w:color="auto" w:fill="FFFFFF"/>
+        <w:tabs>
+          <w:tab w:val="left" w:pos="916"/>
+          <w:tab w:val="left" w:pos="1832"/>
+          <w:tab w:val="left" w:pos="2748"/>
+          <w:tab w:val="left" w:pos="3664"/>
+          <w:tab w:val="left" w:pos="4580"/>
+          <w:tab w:val="left" w:pos="5496"/>
+          <w:tab w:val="left" w:pos="6412"/>
+          <w:tab w:val="left" w:pos="7328"/>
+          <w:tab w:val="left" w:pos="8244"/>
+          <w:tab w:val="left" w:pos="9160"/>
+          <w:tab w:val="left" w:pos="10076"/>
+          <w:tab w:val="left" w:pos="10992"/>
+          <w:tab w:val="left" w:pos="11908"/>
+          <w:tab w:val="left" w:pos="12824"/>
+          <w:tab w:val="left" w:pos="13740"/>
+          <w:tab w:val="left" w:pos="14656"/>
+        </w:tabs>
+        <w:wordWrap w:val="0"/>
+        <w:spacing w:after="0" w:line="240" w:lineRule="auto"/>
+        <w:rPr>
+          <w:rFonts w:ascii="var(--jp-code-font-family)" w:eastAsia="Times New Roman" w:hAnsi="var(--jp-code-font-family)" w:cs="Courier New"/>
+          <w:kern w:val="0"/>
+          <w:sz w:val="20"/>
+          <w:szCs w:val="20"/>
+          <w14:ligatures w14:val="none"/>
+        </w:rPr>
+      </w:pPr>
+      <w:r>
+        <w:rPr>
+          <w:rFonts w:ascii="var(--jp-code-font-family)" w:eastAsia="Times New Roman" w:hAnsi="var(--jp-code-font-family)" w:cs="Courier New"/>
+          <w:kern w:val="0"/>
+          <w:sz w:val="20"/>
+          <w:szCs w:val="20"/>
+          <w14:ligatures w14:val="none"/>
+        </w:rPr>
+        <w:t>1. Each node has a unique key.</w:t>
+      </w:r>
+    </w:p>
+    <w:p>
+      <w:pPr>
+        <w:shd w:val="clear" w:color="auto" w:fill="FFFFFF"/>
+        <w:tabs>
+          <w:tab w:val="left" w:pos="916"/>
+          <w:tab w:val="left" w:pos="1832"/>
+          <w:tab w:val="left" w:pos="2748"/>
+          <w:tab w:val="left" w:pos="3664"/>
+          <w:tab w:val="left" w:pos="4580"/>
+          <w:tab w:val="left" w:pos="5496"/>
+          <w:tab w:val="left" w:pos="6412"/>
+          <w:tab w:val="left" w:pos="7328"/>
+          <w:tab w:val="left" w:pos="8244"/>
+          <w:tab w:val="left" w:pos="9160"/>
+          <w:tab w:val="left" w:pos="10076"/>
+          <w:tab w:val="left" w:pos="10992"/>
+          <w:tab w:val="left" w:pos="11908"/>
+          <w:tab w:val="left" w:pos="12824"/>
+          <w:tab w:val="left" w:pos="13740"/>
+          <w:tab w:val="left" w:pos="14656"/>
+        </w:tabs>
+        <w:wordWrap w:val="0"/>
+        <w:spacing w:after="0" w:line="240" w:lineRule="auto"/>
+        <w:rPr>
+          <w:rFonts w:ascii="var(--jp-code-font-family)" w:eastAsia="Times New Roman" w:hAnsi="var(--jp-code-font-family)" w:cs="Courier New"/>
+          <w:kern w:val="0"/>
+          <w:sz w:val="20"/>
+          <w:szCs w:val="20"/>
+          <w14:ligatures w14:val="none"/>
+        </w:rPr>
+      </w:pPr>
+      <w:r>
+        <w:rPr>
+          <w:rFonts w:ascii="var(--jp-code-font-family)" w:eastAsia="Times New Roman" w:hAnsi="var(--jp-code-font-family)" w:cs="Courier New"/>
+          <w:kern w:val="0"/>
+          <w:sz w:val="20"/>
+          <w:szCs w:val="20"/>
+          <w14:ligatures w14:val="none"/>
+        </w:rPr>
+        <w:t>2. For any given node, all keys in the left subtree are less than the key in that node, and all keys in the right subtree are greater.</w:t>
+      </w:r>
+    </w:p>
+    <w:p>
+      <w:pPr>
+        <w:shd w:val="clear" w:color="auto" w:fill="FFFFFF"/>
+        <w:tabs>
+          <w:tab w:val="left" w:pos="916"/>
+          <w:tab w:val="left" w:pos="1832"/>
+          <w:tab w:val="left" w:pos="2748"/>
+          <w:tab w:val="left" w:pos="3664"/>
+          <w:tab w:val="left" w:pos="4580"/>
+          <w:tab w:val="left" w:pos="5496"/>
+          <w:tab w:val="left" w:pos="6412"/>
+          <w:tab w:val="left" w:pos="7328"/>
+          <w:tab w:val="left" w:pos="8244"/>
+          <w:tab w:val="left" w:pos="9160"/>
+          <w:tab w:val="left" w:pos="10076"/>
+          <w:tab w:val="left" w:pos="10992"/>
+          <w:tab w:val="left" w:pos="11908"/>
+          <w:tab w:val="left" w:pos="12824"/>
+          <w:tab w:val="left" w:pos="13740"/>
+          <w:tab w:val="left" w:pos="14656"/>
+        </w:tabs>
+        <w:wordWrap w:val="0"/>
+        <w:spacing w:after="0" w:line="240" w:lineRule="auto"/>
+        <w:rPr>
+          <w:rFonts w:ascii="var(--jp-code-font-family)" w:eastAsia="Times New Roman" w:hAnsi="var(--jp-code-font-family)" w:cs="Courier New"/>
+          <w:kern w:val="0"/>
+          <w:sz w:val="20"/>
+          <w:szCs w:val="20"/>
+          <w14:ligatures w14:val="none"/>
+        </w:rPr>
+      </w:pPr>
+      <w:r>
+        <w:rPr>
+          <w:rFonts w:ascii="var(--jp-code-font-family)" w:eastAsia="Times New Roman" w:hAnsi="var(--jp-code-font-family)" w:cs="Courier New"/>
+          <w:kern w:val="0"/>
+          <w:sz w:val="20"/>
+          <w:szCs w:val="20"/>
+          <w14:ligatures w14:val="none"/>
+        </w:rPr>
+        <w:t>3. The height of each node is at most log(n), where n is the number of nodes in the tree.</w:t>
+      </w:r>
+    </w:p>
+    <w:p>
+      <w:pPr>
+        <w:shd w:val="clear" w:color="auto" w:fill="FFFFFF"/>
+        <w:tabs>
+          <w:tab w:val="left" w:pos="916"/>
+          <w:tab w:val="left" w:pos="1832"/>
+          <w:tab w:val="left" w:pos="2748"/>
+          <w:tab w:val="left" w:pos="3664"/>
+          <w:tab w:val="left" w:pos="4580"/>
+          <w:tab w:val="left" w:pos="5496"/>
+          <w:tab w:val="left" w:pos="6412"/>
+          <w:tab w:val="left" w:pos="7328"/>
+          <w:tab w:val="left" w:pos="8244"/>
+          <w:tab w:val="left" w:pos="9160"/>
+          <w:tab w:val="left" w:pos="10076"/>
+          <w:tab w:val="left" w:pos="10992"/>
+          <w:tab w:val="left" w:pos="11908"/>
+          <w:tab w:val="left" w:pos="12824"/>
+          <w:tab w:val="left" w:pos="13740"/>
+          <w:tab w:val="left" w:pos="14656"/>
+        </w:tabs>
+        <w:wordWrap w:val="0"/>
+        <w:spacing w:after="0" w:line="240" w:lineRule="auto"/>
+        <w:rPr>
+          <w:rFonts w:ascii="var(--jp-code-font-family)" w:eastAsia="Times New Roman" w:hAnsi="var(--jp-code-font-family)" w:cs="Courier New"/>
+          <w:kern w:val="0"/>
+          <w:sz w:val="20"/>
+          <w:szCs w:val="20"/>
+          <w14:ligatures w14:val="none"/>
+        </w:rPr>
+      </w:pPr>
+    </w:p>
+    <w:p>
+      <w:pPr>
+        <w:shd w:val="clear" w:color="auto" w:fill="FFFFFF"/>
+        <w:tabs>
+          <w:tab w:val="left" w:pos="916"/>
+          <w:tab w:val="left" w:pos="1832"/>
+          <w:tab w:val="left" w:pos="2748"/>
+          <w:tab w:val="left" w:pos="3664"/>
+          <w:tab w:val="left" w:pos="4580"/>
+          <w:tab w:val="left" w:pos="5496"/>
+          <w:tab w:val="left" w:pos="6412"/>
+          <w:tab w:val="left" w:pos="7328"/>
+          <w:tab w:val="left" w:pos="8244"/>
+          <w:tab w:val="left" w:pos="9160"/>
+          <w:tab w:val="left" w:pos="10076"/>
+          <w:tab w:val="left" w:pos="10992"/>
+          <w:tab w:val="left" w:pos="11908"/>
+          <w:tab w:val="left" w:pos="12824"/>
+          <w:tab w:val="left" w:pos="13740"/>
+          <w:tab w:val="left" w:pos="14656"/>
+        </w:tabs>
+        <w:wordWrap w:val="0"/>
+        <w:spacing w:after="0" w:line="240" w:lineRule="auto"/>
+        <w:rPr>
+          <w:rFonts w:ascii="var(--jp-code-font-family)" w:eastAsia="Times New Roman" w:hAnsi="var(--jp-code-font-family)" w:cs="Courier New"/>
+          <w:kern w:val="0"/>
+          <w:sz w:val="20"/>
+          <w:szCs w:val="20"/>
+          <w14:ligatures w14:val="none"/>
+        </w:rPr>
+      </w:pPr>
+      <w:r>
+        <w:rPr>
+          <w:rFonts w:ascii="var(--jp-code-font-family)" w:eastAsia="Times New Roman" w:hAnsi="var(--jp-code-font-family)" w:cs="Courier New"/>
+          <w:kern w:val="0"/>
+          <w:sz w:val="20"/>
+          <w:szCs w:val="20"/>
+          <w14:ligatures w14:val="none"/>
+        </w:rPr>
+        <w:t>AVL trees have several advantages:</w:t>
+      </w:r>
+    </w:p>
+    <w:p>
+      <w:pPr>
+        <w:shd w:val="clear" w:color="auto" w:fill="FFFFFF"/>
+        <w:tabs>
+          <w:tab w:val="left" w:pos="916"/>
+          <w:tab w:val="left" w:pos="1832"/>
+          <w:tab w:val="left" w:pos="2748"/>
+          <w:tab w:val="left" w:pos="3664"/>
+          <w:tab w:val="left" w:pos="4580"/>
+          <w:tab w:val="left" w:pos="5496"/>
+          <w:tab w:val="left" w:pos="6412"/>
+          <w:tab w:val="left" w:pos="7328"/>
+          <w:tab w:val="left" w:pos="8244"/>
+          <w:tab w:val="left" w:pos="9160"/>
+          <w:tab w:val="left" w:pos="10076"/>
+          <w:tab w:val="left" w:pos="10992"/>
+          <w:tab w:val="left" w:pos="11908"/>
+          <w:tab w:val="left" w:pos="12824"/>
+          <w:tab w:val="left" w:pos="13740"/>
+          <w:tab w:val="left" w:pos="14656"/>
+        </w:tabs>
+        <w:wordWrap w:val="0"/>
+        <w:spacing w:after="0" w:line="240" w:lineRule="auto"/>
+        <w:rPr>
+          <w:rFonts w:ascii="var(--jp-code-font-family)" w:eastAsia="Times New Roman" w:hAnsi="var(--jp-code-font-family)" w:cs="Courier New"/>
+          <w:kern w:val="0"/>
+          <w:sz w:val="20"/>
+          <w:szCs w:val="20"/>
+          <w14:ligatures w14:val="none"/>
+        </w:rPr>
+      </w:pPr>
+    </w:p>
+    <w:p>
+      <w:pPr>
+        <w:shd w:val="clear" w:color="auto" w:fill="FFFFFF"/>
+        <w:tabs>
+          <w:tab w:val="left" w:pos="916"/>
+          <w:tab w:val="left" w:pos="1832"/>
+          <w:tab w:val="left" w:pos="2748"/>
+          <w:tab w:val="left" w:pos="3664"/>
+          <w:tab w:val="left" w:pos="4580"/>
+          <w:tab w:val="left" w:pos="5496"/>
+          <w:tab w:val="left" w:pos="6412"/>
+          <w:tab w:val="left" w:pos="7328"/>
+          <w:tab w:val="left" w:pos="8244"/>
+          <w:tab w:val="left" w:pos="9160"/>
+          <w:tab w:val="left" w:pos="10076"/>
+          <w:tab w:val="left" w:pos="10992"/>
+          <w:tab w:val="left" w:pos="11908"/>
+          <w:tab w:val="left" w:pos="12824"/>
+          <w:tab w:val="left" w:pos="13740"/>
+          <w:tab w:val="left" w:pos="14656"/>
+        </w:tabs>
+        <w:wordWrap w:val="0"/>
+        <w:spacing w:after="0" w:line="240" w:lineRule="auto"/>
+        <w:rPr>
+          <w:rFonts w:ascii="var(--jp-code-font-family)" w:eastAsia="Times New Roman" w:hAnsi="var(--jp-code-font-family)" w:cs="Courier New"/>
+          <w:kern w:val="0"/>
+          <w:sz w:val="20"/>
+          <w:szCs w:val="20"/>
+          <w14:ligatures w14:val="none"/>
+        </w:rPr>
+      </w:pPr>
+      <w:r>
+        <w:rPr>
+          <w:rFonts w:ascii="var(--jp-code-font-family)" w:eastAsia="Times New Roman" w:hAnsi="var(--jp-code-font-family)" w:cs="Courier New"/>
+          <w:kern w:val="0"/>
+          <w:sz w:val="20"/>
+          <w:szCs w:val="20"/>
+          <w14:ligatures w14:val="none"/>
+        </w:rPr>
+        <w:t>1. **Efficient search**: AVL trees ensure that search operations (e.g., finding a specific key) take O(log n) time, making them suitable for applications with frequent searches.</w:t>
+      </w:r>
+    </w:p>
+    <w:p>
+      <w:pPr>
+        <w:shd w:val="clear" w:color="auto" w:fill="FFFFFF"/>
+        <w:tabs>
+          <w:tab w:val="left" w:pos="916"/>
+          <w:tab w:val="left" w:pos="1832"/>
+          <w:tab w:val="left" w:pos="2748"/>
+          <w:tab w:val="left" w:pos="3664"/>
+          <w:tab w:val="left" w:pos="4580"/>
+          <w:tab w:val="left" w:pos="5496"/>
+          <w:tab w:val="left" w:pos="6412"/>
+          <w:tab w:val="left" w:pos="7328"/>
+          <w:tab w:val="left" w:pos="8244"/>
+          <w:tab w:val="left" w:pos="9160"/>
+          <w:tab w:val="left" w:pos="10076"/>
+          <w:tab w:val="left" w:pos="10992"/>
+          <w:tab w:val="left" w:pos="11908"/>
+          <w:tab w:val="left" w:pos="12824"/>
+          <w:tab w:val="left" w:pos="13740"/>
+          <w:tab w:val="left" w:pos="14656"/>
+        </w:tabs>
+        <w:wordWrap w:val="0"/>
+        <w:spacing w:after="0" w:line="240" w:lineRule="auto"/>
+        <w:rPr>
+          <w:rFonts w:ascii="var(--jp-code-font-family)" w:eastAsia="Times New Roman" w:hAnsi="var(--jp-code-font-family)" w:cs="Courier New"/>
+          <w:kern w:val="0"/>
+          <w:sz w:val="20"/>
+          <w:szCs w:val="20"/>
+          <w14:ligatures w14:val="none"/>
+        </w:rPr>
+      </w:pPr>
+      <w:r>
+        <w:rPr>
+          <w:rFonts w:ascii="var(--jp-code-font-family)" w:eastAsia="Times New Roman" w:hAnsi="var(--jp-code-font-family)" w:cs="Courier New"/>
+          <w:kern w:val="0"/>
+          <w:sz w:val="20"/>
+          <w:szCs w:val="20"/>
+          <w14:ligatures w14:val="none"/>
+        </w:rPr>
+        <w:t>2. **Balanced structure**: The self-balancing mechanism ensures that the height of the tree remains relatively small, reducing the number of nodes to access and improving overall performance.</w:t>
+      </w:r>
+    </w:p>
+    <w:p>
+      <w:pPr>
+        <w:shd w:val="clear" w:color="auto" w:fill="FFFFFF"/>
+        <w:tabs>
+          <w:tab w:val="left" w:pos="916"/>
+          <w:tab w:val="left" w:pos="1832"/>
+          <w:tab w:val="left" w:pos="2748"/>
+          <w:tab w:val="left" w:pos="3664"/>
+          <w:tab w:val="left" w:pos="4580"/>
+          <w:tab w:val="left" w:pos="5496"/>
+          <w:tab w:val="left" w:pos="6412"/>
+          <w:tab w:val="left" w:pos="7328"/>
+          <w:tab w:val="left" w:pos="8244"/>
+          <w:tab w:val="left" w:pos="9160"/>
+          <w:tab w:val="left" w:pos="10076"/>
+          <w:tab w:val="left" w:pos="10992"/>
+          <w:tab w:val="left" w:pos="11908"/>
+          <w:tab w:val="left" w:pos="12824"/>
+          <w:tab w:val="left" w:pos="13740"/>
+          <w:tab w:val="left" w:pos="14656"/>
+        </w:tabs>
+        <w:wordWrap w:val="0"/>
+        <w:spacing w:after="0" w:line="240" w:lineRule="auto"/>
+        <w:rPr>
+          <w:rFonts w:ascii="var(--jp-code-font-family)" w:eastAsia="Times New Roman" w:hAnsi="var(--jp-code-font-family)" w:cs="Courier New"/>
+          <w:kern w:val="0"/>
+          <w:sz w:val="20"/>
+          <w:szCs w:val="20"/>
+          <w14:ligatures w14:val="none"/>
+        </w:rPr>
+      </w:pPr>
+    </w:p>
+    <w:p>
+      <w:pPr>
+        <w:shd w:val="clear" w:color="auto" w:fill="FFFFFF"/>
+        <w:tabs>
+          <w:tab w:val="left" w:pos="916"/>
+          <w:tab w:val="left" w:pos="1832"/>
+          <w:tab w:val="left" w:pos="2748"/>
+          <w:tab w:val="left" w:pos="3664"/>
+          <w:tab w:val="left" w:pos="4580"/>
+          <w:tab w:val="left" w:pos="5496"/>
+          <w:tab w:val="left" w:pos="6412"/>
+          <w:tab w:val="left" w:pos="7328"/>
+          <w:tab w:val="left" w:pos="8244"/>
+          <w:tab w:val="left" w:pos="9160"/>
+          <w:tab w:val="left" w:pos="10076"/>
+          <w:tab w:val="left" w:pos="10992"/>
+          <w:tab w:val="left" w:pos="11908"/>
+          <w:tab w:val="left" w:pos="12824"/>
+          <w:tab w:val="left" w:pos="13740"/>
+          <w:tab w:val="left" w:pos="14656"/>
+        </w:tabs>
+        <w:wordWrap w:val="0"/>
+        <w:spacing w:after="0" w:line="240" w:lineRule="auto"/>
+        <w:rPr>
+          <w:rFonts w:ascii="var(--jp-code-font-family)" w:eastAsia="Times New Roman" w:hAnsi="var(--jp-code-font-family)" w:cs="Courier New"/>
+          <w:kern w:val="0"/>
+          <w:sz w:val="20"/>
+          <w:szCs w:val="20"/>
+          <w14:ligatures w14:val="none"/>
+        </w:rPr>
+      </w:pPr>
+      <w:r>
+        <w:rPr>
+          <w:rFonts w:ascii="var(--jp-code-font-family)" w:eastAsia="Times New Roman" w:hAnsi="var(--jp-code-font-family)" w:cs="Courier New"/>
+          <w:kern w:val="0"/>
+          <w:sz w:val="20"/>
+          <w:szCs w:val="20"/>
+          <w14:ligatures w14:val="none"/>
+        </w:rPr>
+        <w:t>However, AVL trees also have some limitations:</w:t>
+      </w:r>
+    </w:p>
+    <w:p>
+      <w:pPr>
+        <w:shd w:val="clear" w:color="auto" w:fill="FFFFFF"/>
+        <w:tabs>
+          <w:tab w:val="left" w:pos="916"/>
+          <w:tab w:val="left" w:pos="1832"/>
+          <w:tab w:val="left" w:pos="2748"/>
+          <w:tab w:val="left" w:pos="3664"/>
+          <w:tab w:val="left" w:pos="4580"/>
+          <w:tab w:val="left" w:pos="5496"/>
+          <w:tab w:val="left" w:pos="6412"/>
+          <w:tab w:val="left" w:pos="7328"/>
+          <w:tab w:val="left" w:pos="8244"/>
+          <w:tab w:val="left" w:pos="9160"/>
+          <w:tab w:val="left" w:pos="10076"/>
+          <w:tab w:val="left" w:pos="10992"/>
+          <w:tab w:val="left" w:pos="11908"/>
+          <w:tab w:val="left" w:pos="12824"/>
+          <w:tab w:val="left" w:pos="13740"/>
+          <w:tab w:val="left" w:pos="14656"/>
+        </w:tabs>
+        <w:wordWrap w:val="0"/>
+        <w:spacing w:after="0" w:line="240" w:lineRule="auto"/>
+        <w:rPr>
+          <w:rFonts w:ascii="var(--jp-code-font-family)" w:eastAsia="Times New Roman" w:hAnsi="var(--jp-code-font-family)" w:cs="Courier New"/>
+          <w:kern w:val="0"/>
+          <w:sz w:val="20"/>
+          <w:szCs w:val="20"/>
+          <w14:ligatures w14:val="none"/>
+        </w:rPr>
+      </w:pPr>
+    </w:p>
+    <w:p>
+      <w:pPr>
+        <w:shd w:val="clear" w:color="auto" w:fill="FFFFFF"/>
+        <w:tabs>
+          <w:tab w:val="left" w:pos="916"/>
+          <w:tab w:val="left" w:pos="1832"/>
+          <w:tab w:val="left" w:pos="2748"/>
+          <w:tab w:val="left" w:pos="3664"/>
+          <w:tab w:val="left" w:pos="4580"/>
+          <w:tab w:val="left" w:pos="5496"/>
+          <w:tab w:val="left" w:pos="6412"/>
+          <w:tab w:val="left" w:pos="7328"/>
+          <w:tab w:val="left" w:pos="8244"/>
+          <w:tab w:val="left" w:pos="9160"/>
+          <w:tab w:val="left" w:pos="10076"/>
+          <w:tab w:val="left" w:pos="10992"/>
+          <w:tab w:val="left" w:pos="11908"/>
+          <w:tab w:val="left" w:pos="12824"/>
+          <w:tab w:val="left" w:pos="13740"/>
+          <w:tab w:val="left" w:pos="14656"/>
+        </w:tabs>
+        <w:wordWrap w:val="0"/>
+        <w:spacing w:after="0" w:line="240" w:lineRule="auto"/>
+        <w:rPr>
+          <w:rFonts w:ascii="var(--jp-code-font-family)" w:eastAsia="Times New Roman" w:hAnsi="var(--jp-code-font-family)" w:cs="Courier New"/>
+          <w:kern w:val="0"/>
+          <w:sz w:val="20"/>
+          <w:szCs w:val="20"/>
+          <w14:ligatures w14:val="none"/>
+        </w:rPr>
+      </w:pPr>
+      <w:r>
+        <w:rPr>
+          <w:rFonts w:ascii="var(--jp-code-font-family)" w:eastAsia="Times New Roman" w:hAnsi="var(--jp-code-font-family)" w:cs="Courier New"/>
+          <w:kern w:val="0"/>
+          <w:sz w:val="20"/>
+          <w:szCs w:val="20"/>
+          <w14:ligatures w14:val="none"/>
+        </w:rPr>
+        <w:t>1. **Increased complexity**: Maintaining balance requires more complex logic than other BSTs (e.g., red-black trees).</w:t>
+      </w:r>
+    </w:p>
+    <w:p>
+      <w:pPr>
+        <w:shd w:val="clear" w:color="auto" w:fill="FFFFFF"/>
+        <w:tabs>
+          <w:tab w:val="left" w:pos="916"/>
+          <w:tab w:val="left" w:pos="1832"/>
+          <w:tab w:val="left" w:pos="2748"/>
+          <w:tab w:val="left" w:pos="3664"/>
+          <w:tab w:val="left" w:pos="4580"/>
+          <w:tab w:val="left" w:pos="5496"/>
+          <w:tab w:val="left" w:pos="6412"/>
+          <w:tab w:val="left" w:pos="7328"/>
+          <w:tab w:val="left" w:pos="8244"/>
+          <w:tab w:val="left" w:pos="9160"/>
+          <w:tab w:val="left" w:pos="10076"/>
+          <w:tab w:val="left" w:pos="10992"/>
+          <w:tab w:val="left" w:pos="11908"/>
+          <w:tab w:val="left" w:pos="12824"/>
+          <w:tab w:val="left" w:pos="13740"/>
+          <w:tab w:val="left" w:pos="14656"/>
+        </w:tabs>
+        <w:wordWrap w:val="0"/>
+        <w:spacing w:after="0" w:line="240" w:lineRule="auto"/>
+        <w:rPr>
+          <w:rFonts w:ascii="var(--jp-code-font-family)" w:eastAsia="Times New Roman" w:hAnsi="var(--jp-code-font-family)" w:cs="Courier New"/>
+          <w:kern w:val="0"/>
+          <w:sz w:val="20"/>
+          <w:szCs w:val="20"/>
+          <w14:ligatures w14:val="none"/>
+        </w:rPr>
+      </w:pPr>
+      <w:r>
+        <w:rPr>
+          <w:rFonts w:ascii="var(--jp-code-font-family)" w:eastAsia="Times New Roman" w:hAnsi="var(--jp-code-font-family)" w:cs="Courier New"/>
+          <w:kern w:val="0"/>
+          <w:sz w:val="20"/>
+          <w:szCs w:val="20"/>
+          <w14:ligatures w14:val="none"/>
+        </w:rPr>
+        <w:t>2. **Insertion and deletion overhead**: The balancing process can introduce additional time and space overhead during insertion and deletion operations.</w:t>
+      </w:r>
+    </w:p>
+    <w:p>
+      <w:pPr>
+        <w:shd w:val="clear" w:color="auto" w:fill="FFFFFF"/>
+        <w:tabs>
+          <w:tab w:val="left" w:pos="916"/>
+          <w:tab w:val="left" w:pos="1832"/>
+          <w:tab w:val="left" w:pos="2748"/>
+          <w:tab w:val="left" w:pos="3664"/>
+          <w:tab w:val="left" w:pos="4580"/>
+          <w:tab w:val="left" w:pos="5496"/>
+          <w:tab w:val="left" w:pos="6412"/>
+          <w:tab w:val="left" w:pos="7328"/>
+          <w:tab w:val="left" w:pos="8244"/>
+          <w:tab w:val="left" w:pos="9160"/>
+          <w:tab w:val="left" w:pos="10076"/>
+          <w:tab w:val="left" w:pos="10992"/>
+          <w:tab w:val="left" w:pos="11908"/>
+          <w:tab w:val="left" w:pos="12824"/>
+          <w:tab w:val="left" w:pos="13740"/>
+          <w:tab w:val="left" w:pos="14656"/>
+        </w:tabs>
+        <w:wordWrap w:val="0"/>
+        <w:spacing w:after="0" w:line="240" w:lineRule="auto"/>
+        <w:rPr>
+          <w:rFonts w:ascii="var(--jp-code-font-family)" w:eastAsia="Times New Roman" w:hAnsi="var(--jp-code-font-family)" w:cs="Courier New"/>
+          <w:kern w:val="0"/>
+          <w:sz w:val="20"/>
+          <w:szCs w:val="20"/>
+          <w14:ligatures w14:val="none"/>
+        </w:rPr>
+      </w:pPr>
+    </w:p>
+    <w:p>
+      <w:pPr>
+        <w:shd w:val="clear" w:color="auto" w:fill="FFFFFF"/>
+        <w:tabs>
+          <w:tab w:val="left" w:pos="916"/>
+          <w:tab w:val="left" w:pos="1832"/>
+          <w:tab w:val="left" w:pos="2748"/>
+          <w:tab w:val="left" w:pos="3664"/>
+          <w:tab w:val="left" w:pos="4580"/>
+          <w:tab w:val="left" w:pos="5496"/>
+          <w:tab w:val="left" w:pos="6412"/>
+          <w:tab w:val="left" w:pos="7328"/>
+          <w:tab w:val="left" w:pos="8244"/>
+          <w:tab w:val="left" w:pos="9160"/>
+          <w:tab w:val="left" w:pos="10076"/>
+          <w:tab w:val="left" w:pos="10992"/>
+          <w:tab w:val="left" w:pos="11908"/>
+          <w:tab w:val="left" w:pos="12824"/>
+          <w:tab w:val="left" w:pos="13740"/>
+          <w:tab w:val="left" w:pos="14656"/>
+        </w:tabs>
+        <w:wordWrap w:val="0"/>
+        <w:spacing w:after="0" w:line="240" w:lineRule="auto"/>
+        <w:rPr>
+          <w:rFonts w:ascii="var(--jp-code-font-family)" w:eastAsia="Times New Roman" w:hAnsi="var(--jp-code-font-family)" w:cs="Courier New"/>
+          <w:kern w:val="0"/>
+          <w:sz w:val="20"/>
+          <w:szCs w:val="20"/>
+          <w14:ligatures w14:val="none"/>
+        </w:rPr>
+      </w:pPr>
+      <w:r>
+        <w:rPr>
+          <w:rFonts w:ascii="var(--jp-code-font-family)" w:eastAsia="Times New Roman" w:hAnsi="var(--jp-code-font-family)" w:cs="Courier New"/>
+          <w:kern w:val="0"/>
+          <w:sz w:val="20"/>
+          <w:szCs w:val="20"/>
+          <w14:ligatures w14:val="none"/>
+        </w:rPr>
+        <w:t>In summary, an AVL tree is a self-balancing binary search tree that ensures the height of the tree remains relatively small by rotating nodes when the balance factor becomes too large. Its efficient search capabilities make it suitable for applications with frequent searches, but its increased complexity and overhead may be a drawback in certain scenarios.</w:t>
+      </w:r>
+    </w:p>
+    <w:p>
+      <w:pPr>
+        <w:rPr>
+          <w:b/>
+          <w:bCs/>
+        </w:rPr>
+      </w:pPr>
+    </w:p>
+    <w:p>
+      <w:pPr>
+        <w:rPr>
+          <w:b/>
+          <w:bCs/>
+        </w:rPr>
+      </w:pPr>
+      <w:r>
+        <w:rPr>
+          <w:b/>
+          <w:bCs/>
+        </w:rPr>
+        <w:t>(1,2,2):</w:t>
+      </w:r>
+    </w:p>
+    <w:p>
+      <w:pPr>
+        <w:shd w:val="clear" w:color="auto" w:fill="FFFFFF"/>
+        <w:tabs>
+          <w:tab w:val="left" w:pos="916"/>
+          <w:tab w:val="left" w:pos="1832"/>
+          <w:tab w:val="left" w:pos="2748"/>
+          <w:tab w:val="left" w:pos="3664"/>
+          <w:tab w:val="left" w:pos="4580"/>
+          <w:tab w:val="left" w:pos="5496"/>
+          <w:tab w:val="left" w:pos="6412"/>
+          <w:tab w:val="left" w:pos="7328"/>
+          <w:tab w:val="left" w:pos="8244"/>
+          <w:tab w:val="left" w:pos="9160"/>
+          <w:tab w:val="left" w:pos="10076"/>
+          <w:tab w:val="left" w:pos="10992"/>
+          <w:tab w:val="left" w:pos="11908"/>
+          <w:tab w:val="left" w:pos="12824"/>
+          <w:tab w:val="left" w:pos="13740"/>
+          <w:tab w:val="left" w:pos="14656"/>
+        </w:tabs>
+        <w:wordWrap w:val="0"/>
+        <w:spacing w:after="0" w:line="240" w:lineRule="auto"/>
+        <w:rPr>
+          <w:rFonts w:ascii="var(--jp-code-font-family)" w:eastAsia="Times New Roman" w:hAnsi="var(--jp-code-font-family)" w:cs="Courier New"/>
+          <w:kern w:val="0"/>
+          <w:sz w:val="20"/>
+          <w:szCs w:val="20"/>
+          <w14:ligatures w14:val="none"/>
+        </w:rPr>
+      </w:pPr>
+      <w:r>
+        <w:rPr>
+          <w:rFonts w:ascii="var(--jp-code-font-family)" w:eastAsia="Times New Roman" w:hAnsi="var(--jp-code-font-family)" w:cs="Courier New"/>
+          <w:kern w:val="0"/>
+          <w:sz w:val="20"/>
+          <w:szCs w:val="20"/>
+          <w14:ligatures w14:val="none"/>
+        </w:rPr>
+        <w:t xml:space="preserve">An AVL tree is a self-balancing binary search tree, invented by </w:t>
+      </w:r>
+      <w:proofErr w:type="spellStart"/>
+      <w:r>
+        <w:rPr>
+          <w:rFonts w:ascii="var(--jp-code-font-family)" w:eastAsia="Times New Roman" w:hAnsi="var(--jp-code-font-family)" w:cs="Courier New"/>
+          <w:kern w:val="0"/>
+          <w:sz w:val="20"/>
+          <w:szCs w:val="20"/>
+          <w14:ligatures w14:val="none"/>
+        </w:rPr>
+        <w:t>Geores</w:t>
+      </w:r>
+      <w:proofErr w:type="spellEnd"/>
+      <w:r>
+        <w:rPr>
+          <w:rFonts w:ascii="var(--jp-code-font-family)" w:eastAsia="Times New Roman" w:hAnsi="var(--jp-code-font-family)" w:cs="Courier New"/>
+          <w:kern w:val="0"/>
+          <w:sz w:val="20"/>
+          <w:szCs w:val="20"/>
+          <w14:ligatures w14:val="none"/>
+        </w:rPr>
+        <w:t xml:space="preserve"> Adelson-</w:t>
+      </w:r>
+      <w:proofErr w:type="spellStart"/>
+      <w:r>
+        <w:rPr>
+          <w:rFonts w:ascii="var(--jp-code-font-family)" w:eastAsia="Times New Roman" w:hAnsi="var(--jp-code-font-family)" w:cs="Courier New"/>
+          <w:kern w:val="0"/>
+          <w:sz w:val="20"/>
+          <w:szCs w:val="20"/>
+          <w14:ligatures w14:val="none"/>
+        </w:rPr>
+        <w:t>Velsky</w:t>
+      </w:r>
+      <w:proofErr w:type="spellEnd"/>
+      <w:r>
+        <w:rPr>
+          <w:rFonts w:ascii="var(--jp-code-font-family)" w:eastAsia="Times New Roman" w:hAnsi="var(--jp-code-font-family)" w:cs="Courier New"/>
+          <w:kern w:val="0"/>
+          <w:sz w:val="20"/>
+          <w:szCs w:val="20"/>
+          <w14:ligatures w14:val="none"/>
+        </w:rPr>
+        <w:t xml:space="preserve"> and Elman Landis in 1962. It maintains balance by ensuring that the heights of the left and right subtrees of every node differ by at most one. The purpose of this balancing is to minimize the height of the tree, reducing the number of comparisons required for search operations. AVL trees are used in applications where frequent insertions and deletions occur along with frequent lookups. In some cases, they may be slower than other data structures like B-trees due to their more complex balancing rules, but they provide faster lookup times compared to unbalanced binary search trees or red-black trees under certain conditions.</w:t>
+      </w:r>
+    </w:p>
+    <w:p>
+      <w:pPr>
+        <w:rPr>
+          <w:b/>
+          <w:bCs/>
+        </w:rPr>
+      </w:pPr>
+    </w:p>
+    <w:p>
+      <w:pPr>
+        <w:rPr>
+          <w:b/>
+          <w:bCs/>
+        </w:rPr>
+      </w:pPr>
+      <w:r>
+        <w:rPr>
+          <w:b/>
+          <w:bCs/>
+        </w:rPr>
+        <w:t>(2,2,2):</w:t>
+      </w:r>
+    </w:p>
+    <w:p>
+      <w:pPr>
+        <w:shd w:val="clear" w:color="auto" w:fill="FFFFFF"/>
+        <w:tabs>
+          <w:tab w:val="left" w:pos="916"/>
+          <w:tab w:val="left" w:pos="1832"/>
+          <w:tab w:val="left" w:pos="2748"/>
+          <w:tab w:val="left" w:pos="3664"/>
+          <w:tab w:val="left" w:pos="4580"/>
+          <w:tab w:val="left" w:pos="5496"/>
+          <w:tab w:val="left" w:pos="6412"/>
+          <w:tab w:val="left" w:pos="7328"/>
+          <w:tab w:val="left" w:pos="8244"/>
+          <w:tab w:val="left" w:pos="9160"/>
+          <w:tab w:val="left" w:pos="10076"/>
+          <w:tab w:val="left" w:pos="10992"/>
+          <w:tab w:val="left" w:pos="11908"/>
+          <w:tab w:val="left" w:pos="12824"/>
+          <w:tab w:val="left" w:pos="13740"/>
+          <w:tab w:val="left" w:pos="14656"/>
+        </w:tabs>
+        <w:wordWrap w:val="0"/>
+        <w:spacing w:after="0" w:line="240" w:lineRule="auto"/>
+        <w:rPr>
+          <w:rFonts w:ascii="var(--jp-code-font-family)" w:eastAsia="Times New Roman" w:hAnsi="var(--jp-code-font-family)" w:cs="Courier New"/>
+          <w:kern w:val="0"/>
+          <w:sz w:val="20"/>
+          <w:szCs w:val="20"/>
+          <w14:ligatures w14:val="none"/>
+        </w:rPr>
+      </w:pPr>
+      <w:r>
+        <w:rPr>
+          <w:rFonts w:ascii="var(--jp-code-font-family)" w:eastAsia="Times New Roman" w:hAnsi="var(--jp-code-font-family)" w:cs="Courier New"/>
+          <w:kern w:val="0"/>
+          <w:sz w:val="20"/>
+          <w:szCs w:val="20"/>
+          <w14:ligatures w14:val="none"/>
+        </w:rPr>
+        <w:t>An AVL Tree is a self-balancing binary search tree, which was invented by Georgy Adelson-</w:t>
+      </w:r>
+      <w:proofErr w:type="spellStart"/>
+      <w:r>
+        <w:rPr>
+          <w:rFonts w:ascii="var(--jp-code-font-family)" w:eastAsia="Times New Roman" w:hAnsi="var(--jp-code-font-family)" w:cs="Courier New"/>
+          <w:kern w:val="0"/>
+          <w:sz w:val="20"/>
+          <w:szCs w:val="20"/>
+          <w14:ligatures w14:val="none"/>
+        </w:rPr>
+        <w:t>Velsky</w:t>
+      </w:r>
+      <w:proofErr w:type="spellEnd"/>
+      <w:r>
+        <w:rPr>
+          <w:rFonts w:ascii="var(--jp-code-font-family)" w:eastAsia="Times New Roman" w:hAnsi="var(--jp-code-font-family)" w:cs="Courier New"/>
+          <w:kern w:val="0"/>
+          <w:sz w:val="20"/>
+          <w:szCs w:val="20"/>
+          <w14:ligatures w14:val="none"/>
+        </w:rPr>
+        <w:t xml:space="preserve"> and Evgenii Landis in 1962. The primary goal of an AVL tree is to maintain a balance factor for each node to minimize the height (and thus the number of levels) of the tree during insertions and deletions, ensuring that the search time remains logarithmic on average.</w:t>
+      </w:r>
+    </w:p>
+    <w:p>
+      <w:pPr>
+        <w:shd w:val="clear" w:color="auto" w:fill="FFFFFF"/>
+        <w:tabs>
+          <w:tab w:val="left" w:pos="916"/>
+          <w:tab w:val="left" w:pos="1832"/>
+          <w:tab w:val="left" w:pos="2748"/>
+          <w:tab w:val="left" w:pos="3664"/>
+          <w:tab w:val="left" w:pos="4580"/>
+          <w:tab w:val="left" w:pos="5496"/>
+          <w:tab w:val="left" w:pos="6412"/>
+          <w:tab w:val="left" w:pos="7328"/>
+          <w:tab w:val="left" w:pos="8244"/>
+          <w:tab w:val="left" w:pos="9160"/>
+          <w:tab w:val="left" w:pos="10076"/>
+          <w:tab w:val="left" w:pos="10992"/>
+          <w:tab w:val="left" w:pos="11908"/>
+          <w:tab w:val="left" w:pos="12824"/>
+          <w:tab w:val="left" w:pos="13740"/>
+          <w:tab w:val="left" w:pos="14656"/>
+        </w:tabs>
+        <w:wordWrap w:val="0"/>
+        <w:spacing w:after="0" w:line="240" w:lineRule="auto"/>
+        <w:rPr>
+          <w:rFonts w:ascii="var(--jp-code-font-family)" w:eastAsia="Times New Roman" w:hAnsi="var(--jp-code-font-family)" w:cs="Courier New"/>
+          <w:kern w:val="0"/>
+          <w:sz w:val="20"/>
+          <w:szCs w:val="20"/>
+          <w14:ligatures w14:val="none"/>
+        </w:rPr>
+      </w:pPr>
+    </w:p>
+    <w:p>
+      <w:pPr>
+        <w:shd w:val="clear" w:color="auto" w:fill="FFFFFF"/>
+        <w:tabs>
+          <w:tab w:val="left" w:pos="916"/>
+          <w:tab w:val="left" w:pos="1832"/>
+          <w:tab w:val="left" w:pos="2748"/>
+          <w:tab w:val="left" w:pos="3664"/>
+          <w:tab w:val="left" w:pos="4580"/>
+          <w:tab w:val="left" w:pos="5496"/>
+          <w:tab w:val="left" w:pos="6412"/>
+          <w:tab w:val="left" w:pos="7328"/>
+          <w:tab w:val="left" w:pos="8244"/>
+          <w:tab w:val="left" w:pos="9160"/>
+          <w:tab w:val="left" w:pos="10076"/>
+          <w:tab w:val="left" w:pos="10992"/>
+          <w:tab w:val="left" w:pos="11908"/>
+          <w:tab w:val="left" w:pos="12824"/>
+          <w:tab w:val="left" w:pos="13740"/>
+          <w:tab w:val="left" w:pos="14656"/>
+        </w:tabs>
+        <w:wordWrap w:val="0"/>
+        <w:spacing w:after="0" w:line="240" w:lineRule="auto"/>
+        <w:rPr>
+          <w:rFonts w:ascii="var(--jp-code-font-family)" w:eastAsia="Times New Roman" w:hAnsi="var(--jp-code-font-family)" w:cs="Courier New"/>
+          <w:kern w:val="0"/>
+          <w:sz w:val="20"/>
+          <w:szCs w:val="20"/>
+          <w14:ligatures w14:val="none"/>
+        </w:rPr>
+      </w:pPr>
+      <w:r>
+        <w:rPr>
+          <w:rFonts w:ascii="var(--jp-code-font-family)" w:eastAsia="Times New Roman" w:hAnsi="var(--jp-code-font-family)" w:cs="Courier New"/>
+          <w:kern w:val="0"/>
+          <w:sz w:val="20"/>
+          <w:szCs w:val="20"/>
+          <w14:ligatures w14:val="none"/>
+        </w:rPr>
+        <w:t>In an AVL Tree, the balance factor of each node is defined as the difference between the heights of its left and right subtrees. To maintain the balance, AVL trees use a rotation scheme to rebalance the tree after insertions or deletions. Specifically, if the balance factor becomes greater than 1 or less than -1 at any node, one or more rotations will be performed to restore balance.</w:t>
+      </w:r>
+    </w:p>
+    <w:p>
+      <w:pPr>
+        <w:shd w:val="clear" w:color="auto" w:fill="FFFFFF"/>
+        <w:tabs>
+          <w:tab w:val="left" w:pos="916"/>
+          <w:tab w:val="left" w:pos="1832"/>
+          <w:tab w:val="left" w:pos="2748"/>
+          <w:tab w:val="left" w:pos="3664"/>
+          <w:tab w:val="left" w:pos="4580"/>
+          <w:tab w:val="left" w:pos="5496"/>
+          <w:tab w:val="left" w:pos="6412"/>
+          <w:tab w:val="left" w:pos="7328"/>
+          <w:tab w:val="left" w:pos="8244"/>
+          <w:tab w:val="left" w:pos="9160"/>
+          <w:tab w:val="left" w:pos="10076"/>
+          <w:tab w:val="left" w:pos="10992"/>
+          <w:tab w:val="left" w:pos="11908"/>
+          <w:tab w:val="left" w:pos="12824"/>
+          <w:tab w:val="left" w:pos="13740"/>
+          <w:tab w:val="left" w:pos="14656"/>
+        </w:tabs>
+        <w:wordWrap w:val="0"/>
+        <w:spacing w:after="0" w:line="240" w:lineRule="auto"/>
+        <w:rPr>
+          <w:rFonts w:ascii="var(--jp-code-font-family)" w:eastAsia="Times New Roman" w:hAnsi="var(--jp-code-font-family)" w:cs="Courier New"/>
+          <w:kern w:val="0"/>
+          <w:sz w:val="20"/>
+          <w:szCs w:val="20"/>
+          <w14:ligatures w14:val="none"/>
+        </w:rPr>
+      </w:pPr>
+    </w:p>
+    <w:p>
+      <w:pPr>
+        <w:shd w:val="clear" w:color="auto" w:fill="FFFFFF"/>
+        <w:tabs>
+          <w:tab w:val="left" w:pos="916"/>
+          <w:tab w:val="left" w:pos="1832"/>
+          <w:tab w:val="left" w:pos="2748"/>
+          <w:tab w:val="left" w:pos="3664"/>
+          <w:tab w:val="left" w:pos="4580"/>
+          <w:tab w:val="left" w:pos="5496"/>
+          <w:tab w:val="left" w:pos="6412"/>
+          <w:tab w:val="left" w:pos="7328"/>
+          <w:tab w:val="left" w:pos="8244"/>
+          <w:tab w:val="left" w:pos="9160"/>
+          <w:tab w:val="left" w:pos="10076"/>
+          <w:tab w:val="left" w:pos="10992"/>
+          <w:tab w:val="left" w:pos="11908"/>
+          <w:tab w:val="left" w:pos="12824"/>
+          <w:tab w:val="left" w:pos="13740"/>
+          <w:tab w:val="left" w:pos="14656"/>
+        </w:tabs>
+        <w:wordWrap w:val="0"/>
+        <w:spacing w:after="0" w:line="240" w:lineRule="auto"/>
+        <w:rPr>
+          <w:rFonts w:ascii="var(--jp-code-font-family)" w:eastAsia="Times New Roman" w:hAnsi="var(--jp-code-font-family)" w:cs="Courier New"/>
+          <w:kern w:val="0"/>
+          <w:sz w:val="20"/>
+          <w:szCs w:val="20"/>
+          <w14:ligatures w14:val="none"/>
+        </w:rPr>
+      </w:pPr>
+      <w:r>
+        <w:rPr>
+          <w:rFonts w:ascii="var(--jp-code-font-family)" w:eastAsia="Times New Roman" w:hAnsi="var(--jp-code-font-family)" w:cs="Courier New"/>
+          <w:kern w:val="0"/>
+          <w:sz w:val="20"/>
+          <w:szCs w:val="20"/>
+          <w14:ligatures w14:val="none"/>
+        </w:rPr>
+        <w:t>In summary, while both B-trees and AVL trees are self-balancing search trees, they differ in their structure and implementation. A B-tree is a multi-way search tree with a high branching factor that's well-suited for disk storage, whereas an AVL tree is a binary search tree primarily used to ensure a balanced height regardless of the number of insertions or deletions.</w:t>
+      </w:r>
+    </w:p>
+    <w:p>
+      <w:pPr>
+        <w:rPr>
+          <w:b/>
+          <w:bCs/>
+        </w:rPr>
+      </w:pPr>
+    </w:p>
+    <w:p>
+      <w:pPr>
+        <w:rPr>
+          <w:b/>
+          <w:bCs/>
+        </w:rPr>
+      </w:pPr>
+      <w:r>
+        <w:rPr>
+          <w:b/>
+          <w:bCs/>
+        </w:rPr>
+        <w:t>(3,2,2):</w:t>
+      </w:r>
+    </w:p>
+    <w:p>
+      <w:pPr>
+        <w:shd w:val="clear" w:color="auto" w:fill="FFFFFF"/>
+        <w:tabs>
+          <w:tab w:val="left" w:pos="916"/>
+          <w:tab w:val="left" w:pos="1832"/>
+          <w:tab w:val="left" w:pos="2748"/>
+          <w:tab w:val="left" w:pos="3664"/>
+          <w:tab w:val="left" w:pos="4580"/>
+          <w:tab w:val="left" w:pos="5496"/>
+          <w:tab w:val="left" w:pos="6412"/>
+          <w:tab w:val="left" w:pos="7328"/>
+          <w:tab w:val="left" w:pos="8244"/>
+          <w:tab w:val="left" w:pos="9160"/>
+          <w:tab w:val="left" w:pos="10076"/>
+          <w:tab w:val="left" w:pos="10992"/>
+          <w:tab w:val="left" w:pos="11908"/>
+          <w:tab w:val="left" w:pos="12824"/>
+          <w:tab w:val="left" w:pos="13740"/>
+          <w:tab w:val="left" w:pos="14656"/>
+        </w:tabs>
+        <w:wordWrap w:val="0"/>
+        <w:spacing w:after="0" w:line="240" w:lineRule="auto"/>
+        <w:rPr>
+          <w:rFonts w:ascii="var(--jp-code-font-family)" w:eastAsia="Times New Roman" w:hAnsi="var(--jp-code-font-family)" w:cs="Courier New"/>
+          <w:kern w:val="0"/>
+          <w:sz w:val="20"/>
+          <w:szCs w:val="20"/>
+          <w14:ligatures w14:val="none"/>
+        </w:rPr>
+      </w:pPr>
+      <w:r>
+        <w:rPr>
+          <w:rFonts w:ascii="var(--jp-code-font-family)" w:eastAsia="Times New Roman" w:hAnsi="var(--jp-code-font-family)" w:cs="Courier New"/>
+          <w:kern w:val="0"/>
+          <w:sz w:val="20"/>
+          <w:szCs w:val="20"/>
+          <w14:ligatures w14:val="none"/>
+        </w:rPr>
+        <w:t>An AVL tree is a self-balancing binary search tree, which means it maintains its height and balance during insertions, deletions, and lookups. The name "AVL" stands for Adelson-</w:t>
+      </w:r>
+      <w:proofErr w:type="spellStart"/>
+      <w:r>
+        <w:rPr>
+          <w:rFonts w:ascii="var(--jp-code-font-family)" w:eastAsia="Times New Roman" w:hAnsi="var(--jp-code-font-family)" w:cs="Courier New"/>
+          <w:kern w:val="0"/>
+          <w:sz w:val="20"/>
+          <w:szCs w:val="20"/>
+          <w14:ligatures w14:val="none"/>
+        </w:rPr>
+        <w:t>Velsky</w:t>
+      </w:r>
+      <w:proofErr w:type="spellEnd"/>
+      <w:r>
+        <w:rPr>
+          <w:rFonts w:ascii="var(--jp-code-font-family)" w:eastAsia="Times New Roman" w:hAnsi="var(--jp-code-font-family)" w:cs="Courier New"/>
+          <w:kern w:val="0"/>
+          <w:sz w:val="20"/>
+          <w:szCs w:val="20"/>
+          <w14:ligatures w14:val="none"/>
+        </w:rPr>
+        <w:t xml:space="preserve"> and Landis, who described the data structure in 1962.</w:t>
+      </w:r>
+    </w:p>
+    <w:p>
+      <w:pPr>
+        <w:shd w:val="clear" w:color="auto" w:fill="FFFFFF"/>
+        <w:tabs>
+          <w:tab w:val="left" w:pos="916"/>
+          <w:tab w:val="left" w:pos="1832"/>
+          <w:tab w:val="left" w:pos="2748"/>
+          <w:tab w:val="left" w:pos="3664"/>
+          <w:tab w:val="left" w:pos="4580"/>
+          <w:tab w:val="left" w:pos="5496"/>
+          <w:tab w:val="left" w:pos="6412"/>
+          <w:tab w:val="left" w:pos="7328"/>
+          <w:tab w:val="left" w:pos="8244"/>
+          <w:tab w:val="left" w:pos="9160"/>
+          <w:tab w:val="left" w:pos="10076"/>
+          <w:tab w:val="left" w:pos="10992"/>
+          <w:tab w:val="left" w:pos="11908"/>
+          <w:tab w:val="left" w:pos="12824"/>
+          <w:tab w:val="left" w:pos="13740"/>
+          <w:tab w:val="left" w:pos="14656"/>
+        </w:tabs>
+        <w:wordWrap w:val="0"/>
+        <w:spacing w:after="0" w:line="240" w:lineRule="auto"/>
+        <w:rPr>
+          <w:rFonts w:ascii="var(--jp-code-font-family)" w:eastAsia="Times New Roman" w:hAnsi="var(--jp-code-font-family)" w:cs="Courier New"/>
+          <w:kern w:val="0"/>
+          <w:sz w:val="20"/>
+          <w:szCs w:val="20"/>
+          <w14:ligatures w14:val="none"/>
+        </w:rPr>
+      </w:pPr>
+    </w:p>
+    <w:p>
+      <w:pPr>
+        <w:shd w:val="clear" w:color="auto" w:fill="FFFFFF"/>
+        <w:tabs>
+          <w:tab w:val="left" w:pos="916"/>
+          <w:tab w:val="left" w:pos="1832"/>
+          <w:tab w:val="left" w:pos="2748"/>
+          <w:tab w:val="left" w:pos="3664"/>
+          <w:tab w:val="left" w:pos="4580"/>
+          <w:tab w:val="left" w:pos="5496"/>
+          <w:tab w:val="left" w:pos="6412"/>
+          <w:tab w:val="left" w:pos="7328"/>
+          <w:tab w:val="left" w:pos="8244"/>
+          <w:tab w:val="left" w:pos="9160"/>
+          <w:tab w:val="left" w:pos="10076"/>
+          <w:tab w:val="left" w:pos="10992"/>
+          <w:tab w:val="left" w:pos="11908"/>
+          <w:tab w:val="left" w:pos="12824"/>
+          <w:tab w:val="left" w:pos="13740"/>
+          <w:tab w:val="left" w:pos="14656"/>
+        </w:tabs>
+        <w:wordWrap w:val="0"/>
+        <w:spacing w:after="0" w:line="240" w:lineRule="auto"/>
+        <w:rPr>
+          <w:rFonts w:ascii="var(--jp-code-font-family)" w:eastAsia="Times New Roman" w:hAnsi="var(--jp-code-font-family)" w:cs="Courier New"/>
+          <w:kern w:val="0"/>
+          <w:sz w:val="20"/>
+          <w:szCs w:val="20"/>
+          <w14:ligatures w14:val="none"/>
+        </w:rPr>
+      </w:pPr>
+      <w:r>
+        <w:rPr>
+          <w:rFonts w:ascii="var(--jp-code-font-family)" w:eastAsia="Times New Roman" w:hAnsi="var(--jp-code-font-family)" w:cs="Courier New"/>
+          <w:kern w:val="0"/>
+          <w:sz w:val="20"/>
+          <w:szCs w:val="20"/>
+          <w14:ligatures w14:val="none"/>
+        </w:rPr>
+        <w:t>The main feature of an AVL tree is that it uses a balance factor for each node to keep track of the imbalance at that node. The balance factor for a node with two children (left subtree and right subtree) is calculated as the height difference between the left and right subtrees. This allows the tree to maintain a height roughly logarithmic in the number of nodes.</w:t>
+      </w:r>
+    </w:p>
+    <w:p>
+      <w:pPr>
+        <w:shd w:val="clear" w:color="auto" w:fill="FFFFFF"/>
+        <w:tabs>
+          <w:tab w:val="left" w:pos="916"/>
+          <w:tab w:val="left" w:pos="1832"/>
+          <w:tab w:val="left" w:pos="2748"/>
+          <w:tab w:val="left" w:pos="3664"/>
+          <w:tab w:val="left" w:pos="4580"/>
+          <w:tab w:val="left" w:pos="5496"/>
+          <w:tab w:val="left" w:pos="6412"/>
+          <w:tab w:val="left" w:pos="7328"/>
+          <w:tab w:val="left" w:pos="8244"/>
+          <w:tab w:val="left" w:pos="9160"/>
+          <w:tab w:val="left" w:pos="10076"/>
+          <w:tab w:val="left" w:pos="10992"/>
+          <w:tab w:val="left" w:pos="11908"/>
+          <w:tab w:val="left" w:pos="12824"/>
+          <w:tab w:val="left" w:pos="13740"/>
+          <w:tab w:val="left" w:pos="14656"/>
+        </w:tabs>
+        <w:wordWrap w:val="0"/>
+        <w:spacing w:after="0" w:line="240" w:lineRule="auto"/>
+        <w:rPr>
+          <w:rFonts w:ascii="var(--jp-code-font-family)" w:eastAsia="Times New Roman" w:hAnsi="var(--jp-code-font-family)" w:cs="Courier New"/>
+          <w:kern w:val="0"/>
+          <w:sz w:val="20"/>
+          <w:szCs w:val="20"/>
+          <w14:ligatures w14:val="none"/>
+        </w:rPr>
+      </w:pPr>
+    </w:p>
+    <w:p>
+      <w:pPr>
+        <w:shd w:val="clear" w:color="auto" w:fill="FFFFFF"/>
+        <w:tabs>
+          <w:tab w:val="left" w:pos="916"/>
+          <w:tab w:val="left" w:pos="1832"/>
+          <w:tab w:val="left" w:pos="2748"/>
+          <w:tab w:val="left" w:pos="3664"/>
+          <w:tab w:val="left" w:pos="4580"/>
+          <w:tab w:val="left" w:pos="5496"/>
+          <w:tab w:val="left" w:pos="6412"/>
+          <w:tab w:val="left" w:pos="7328"/>
+          <w:tab w:val="left" w:pos="8244"/>
+          <w:tab w:val="left" w:pos="9160"/>
+          <w:tab w:val="left" w:pos="10076"/>
+          <w:tab w:val="left" w:pos="10992"/>
+          <w:tab w:val="left" w:pos="11908"/>
+          <w:tab w:val="left" w:pos="12824"/>
+          <w:tab w:val="left" w:pos="13740"/>
+          <w:tab w:val="left" w:pos="14656"/>
+        </w:tabs>
+        <w:wordWrap w:val="0"/>
+        <w:spacing w:after="0" w:line="240" w:lineRule="auto"/>
+        <w:rPr>
+          <w:rFonts w:ascii="var(--jp-code-font-family)" w:eastAsia="Times New Roman" w:hAnsi="var(--jp-code-font-family)" w:cs="Courier New"/>
+          <w:kern w:val="0"/>
+          <w:sz w:val="20"/>
+          <w:szCs w:val="20"/>
+          <w14:ligatures w14:val="none"/>
+        </w:rPr>
+      </w:pPr>
+      <w:r>
+        <w:rPr>
+          <w:rFonts w:ascii="var(--jp-code-font-family)" w:eastAsia="Times New Roman" w:hAnsi="var(--jp-code-font-family)" w:cs="Courier New"/>
+          <w:kern w:val="0"/>
+          <w:sz w:val="20"/>
+          <w:szCs w:val="20"/>
+          <w14:ligatures w14:val="none"/>
+        </w:rPr>
+        <w:t>The operations performed on an AVL tree, such as insertion, deletion, and searching, adjust the tree balance by performing rotations, which are operations that rearrange the nodes to restore balance. These rotations ensure that the height of the tree remains roughly logarithmic, providing efficient performance for these operations.</w:t>
+      </w:r>
+    </w:p>
+    <w:p>
+      <w:pPr>
+        <w:shd w:val="clear" w:color="auto" w:fill="FFFFFF"/>
+        <w:tabs>
+          <w:tab w:val="left" w:pos="916"/>
+          <w:tab w:val="left" w:pos="1832"/>
+          <w:tab w:val="left" w:pos="2748"/>
+          <w:tab w:val="left" w:pos="3664"/>
+          <w:tab w:val="left" w:pos="4580"/>
+          <w:tab w:val="left" w:pos="5496"/>
+          <w:tab w:val="left" w:pos="6412"/>
+          <w:tab w:val="left" w:pos="7328"/>
+          <w:tab w:val="left" w:pos="8244"/>
+          <w:tab w:val="left" w:pos="9160"/>
+          <w:tab w:val="left" w:pos="10076"/>
+          <w:tab w:val="left" w:pos="10992"/>
+          <w:tab w:val="left" w:pos="11908"/>
+          <w:tab w:val="left" w:pos="12824"/>
+          <w:tab w:val="left" w:pos="13740"/>
+          <w:tab w:val="left" w:pos="14656"/>
+        </w:tabs>
+        <w:wordWrap w:val="0"/>
+        <w:spacing w:after="0" w:line="240" w:lineRule="auto"/>
+        <w:rPr>
+          <w:rFonts w:ascii="var(--jp-code-font-family)" w:eastAsia="Times New Roman" w:hAnsi="var(--jp-code-font-family)" w:cs="Courier New"/>
+          <w:kern w:val="0"/>
+          <w:sz w:val="20"/>
+          <w:szCs w:val="20"/>
+          <w14:ligatures w14:val="none"/>
+        </w:rPr>
+      </w:pPr>
+    </w:p>
+    <w:p>
+      <w:pPr>
+        <w:shd w:val="clear" w:color="auto" w:fill="FFFFFF"/>
+        <w:tabs>
+          <w:tab w:val="left" w:pos="916"/>
+          <w:tab w:val="left" w:pos="1832"/>
+          <w:tab w:val="left" w:pos="2748"/>
+          <w:tab w:val="left" w:pos="3664"/>
+          <w:tab w:val="left" w:pos="4580"/>
+          <w:tab w:val="left" w:pos="5496"/>
+          <w:tab w:val="left" w:pos="6412"/>
+          <w:tab w:val="left" w:pos="7328"/>
+          <w:tab w:val="left" w:pos="8244"/>
+          <w:tab w:val="left" w:pos="9160"/>
+          <w:tab w:val="left" w:pos="10076"/>
+          <w:tab w:val="left" w:pos="10992"/>
+          <w:tab w:val="left" w:pos="11908"/>
+          <w:tab w:val="left" w:pos="12824"/>
+          <w:tab w:val="left" w:pos="13740"/>
+          <w:tab w:val="left" w:pos="14656"/>
+        </w:tabs>
+        <w:wordWrap w:val="0"/>
+        <w:spacing w:after="0" w:line="240" w:lineRule="auto"/>
+        <w:rPr>
+          <w:rFonts w:ascii="var(--jp-code-font-family)" w:eastAsia="Times New Roman" w:hAnsi="var(--jp-code-font-family)" w:cs="Courier New"/>
+          <w:kern w:val="0"/>
+          <w:sz w:val="20"/>
+          <w:szCs w:val="20"/>
+          <w14:ligatures w14:val="none"/>
+        </w:rPr>
+      </w:pPr>
+      <w:r>
+        <w:rPr>
+          <w:rFonts w:ascii="var(--jp-code-font-family)" w:eastAsia="Times New Roman" w:hAnsi="var(--jp-code-font-family)" w:cs="Courier New"/>
+          <w:kern w:val="0"/>
+          <w:sz w:val="20"/>
+          <w:szCs w:val="20"/>
+          <w14:ligatures w14:val="none"/>
+        </w:rPr>
+        <w:t>In summary, an AVL tree is a type of balanced binary search tree, known for its ability to maintain balance during insertions, deletions, and lookups. It achieves this through the use of balance factors and rotations to adjust the structure when needed.</w:t>
+      </w:r>
     </w:p>
     <w:p>
       <w:pPr>
@@ -8968,6 +12211,7 @@
   <w:style w:type="character" w:default="1" w:styleId="DefaultParagraphFont">
     <w:name w:val="Default Paragraph Font"/>
     <w:uiPriority w:val="1"/>
+    <w:semiHidden/>
     <w:unhideWhenUsed/>
   </w:style>
   <w:style w:type="table" w:default="1" w:styleId="TableNormal">

</xml_diff>